<commit_message>
rename, pertanyaan, definisi masalah
</commit_message>
<xml_diff>
--- a/Laporan/Rizky Edyatna Putra_156150601111014_TUGAS4.docx
+++ b/Laporan/Rizky Edyatna Putra_156150601111014_TUGAS4.docx
@@ -1,17 +1,7 @@
 
 <file path=word/document.xml><?xml version="1.0" encoding="utf-8"?>
-<w:document xmlns:wpc="http://schemas.microsoft.com/office/word/2010/wordprocessingCanvas" xmlns:mc="http://schemas.openxmlformats.org/markup-compatibility/2006" xmlns:o="urn:schemas-microsoft-com:office:office" xmlns:r="http://schemas.openxmlformats.org/officeDocument/2006/relationships" xmlns:m="http://schemas.openxmlformats.org/officeDocument/2006/math" xmlns:v="urn:schemas-microsoft-com:vml" xmlns:wp14="http://schemas.microsoft.com/office/word/2010/wordprocessingDrawing" xmlns:wp="http://schemas.openxmlformats.org/drawingml/2006/wordprocessingDrawing" xmlns:w10="urn:schemas-microsoft-com:office:word" xmlns:w="http://schemas.openxmlformats.org/wordprocessingml/2006/main" xmlns:w14="http://schemas.microsoft.com/office/word/2010/wordml" xmlns:w15="http://schemas.microsoft.com/office/word/2012/wordml" xmlns:wpg="http://schemas.microsoft.com/office/word/2010/wordprocessingGroup" xmlns:wpi="http://schemas.microsoft.com/office/word/2010/wordprocessingInk" xmlns:wne="http://schemas.microsoft.com/office/word/2006/wordml" xmlns:wps="http://schemas.microsoft.com/office/word/2010/wordprocessingShape" mc:Ignorable="w14 w15 wp14">
+<w:document xmlns:wpc="http://schemas.microsoft.com/office/word/2010/wordprocessingCanvas" xmlns:cx="http://schemas.microsoft.com/office/drawing/2014/chartex" xmlns:cx1="http://schemas.microsoft.com/office/drawing/2015/9/8/chartex" xmlns:cx2="http://schemas.microsoft.com/office/drawing/2015/10/21/chartex" xmlns:mc="http://schemas.openxmlformats.org/markup-compatibility/2006" xmlns:o="urn:schemas-microsoft-com:office:office" xmlns:r="http://schemas.openxmlformats.org/officeDocument/2006/relationships" xmlns:m="http://schemas.openxmlformats.org/officeDocument/2006/math" xmlns:v="urn:schemas-microsoft-com:vml" xmlns:wp14="http://schemas.microsoft.com/office/word/2010/wordprocessingDrawing" xmlns:wp="http://schemas.openxmlformats.org/drawingml/2006/wordprocessingDrawing" xmlns:w10="urn:schemas-microsoft-com:office:word" xmlns:w="http://schemas.openxmlformats.org/wordprocessingml/2006/main" xmlns:w14="http://schemas.microsoft.com/office/word/2010/wordml" xmlns:w15="http://schemas.microsoft.com/office/word/2012/wordml" xmlns:w16se="http://schemas.microsoft.com/office/word/2015/wordml/symex" xmlns:wpg="http://schemas.microsoft.com/office/word/2010/wordprocessingGroup" xmlns:wpi="http://schemas.microsoft.com/office/word/2010/wordprocessingInk" xmlns:wne="http://schemas.microsoft.com/office/word/2006/wordml" xmlns:wps="http://schemas.microsoft.com/office/word/2010/wordprocessingShape" mc:Ignorable="w14 w15 w16se wp14">
   <w:body>
-    <w:p>
-      <w:pPr>
-        <w:spacing w:after="0" w:line="240" w:lineRule="auto"/>
-        <w:rPr>
-          <w:rFonts w:ascii="Times New Roman" w:hAnsi="Times New Roman" w:cs="Times New Roman"/>
-          <w:sz w:val="24"/>
-          <w:lang w:val="id-ID"/>
-        </w:rPr>
-      </w:pPr>
-    </w:p>
     <w:p>
       <w:pPr>
         <w:pStyle w:val="ListParagraph"/>
@@ -46,17 +36,29 @@
         <w:rPr>
           <w:rFonts w:ascii="Times New Roman" w:hAnsi="Times New Roman" w:cs="Times New Roman"/>
           <w:sz w:val="24"/>
-        </w:rPr>
-      </w:pPr>
-      <w:r>
-        <w:rPr>
-          <w:rFonts w:ascii="Times New Roman" w:hAnsi="Times New Roman" w:cs="Times New Roman"/>
-          <w:sz w:val="24"/>
-        </w:rPr>
-        <w:t>Tasasasas</w:t>
-      </w:r>
-      <w:bookmarkStart w:id="0" w:name="_GoBack"/>
-      <w:bookmarkEnd w:id="0"/>
+          <w:lang w:val="id-ID"/>
+        </w:rPr>
+      </w:pPr>
+    </w:p>
+    <w:p>
+      <w:pPr>
+        <w:pStyle w:val="ListParagraph"/>
+        <w:spacing w:after="0" w:line="240" w:lineRule="auto"/>
+        <w:ind w:left="284" w:firstLine="436"/>
+        <w:rPr>
+          <w:rFonts w:ascii="Times New Roman" w:hAnsi="Times New Roman" w:cs="Times New Roman"/>
+          <w:sz w:val="24"/>
+          <w:lang w:val="id-ID"/>
+        </w:rPr>
+      </w:pPr>
+      <w:r>
+        <w:rPr>
+          <w:rFonts w:ascii="Times New Roman" w:hAnsi="Times New Roman" w:cs="Times New Roman"/>
+          <w:sz w:val="24"/>
+          <w:lang w:val="id-ID"/>
+        </w:rPr>
+        <w:t>Membuat sebuah class yang memuat data pada buku alamat. Dengan atribut Nama, Alamat, Nomor Telepon, Alamat E-Mail,dan disertai deskripsi Nama Lengkap perseorangan, Alamat Lengkap, Nomor Telepon personal, Alamat E-Mail personal. Menggunakan method dengan implementasi, menyediakan accessor dan mutator method terhadap seluruh atribut, dan constructor.</w:t>
+      </w:r>
     </w:p>
     <w:p>
       <w:pPr>
@@ -264,6 +266,7 @@
                 <w:lang w:val="en-US"/>
               </w:rPr>
             </w:pPr>
+            <w:proofErr w:type="spellStart"/>
             <w:r>
               <w:rPr>
                 <w:rFonts w:cs="Times New Roman"/>
@@ -271,8 +274,9 @@
                 <w:szCs w:val="20"/>
                 <w:lang w:val="en-US"/>
               </w:rPr>
-              <w:t xml:space="preserve">Perbaris bukan </w:t>
+              <w:t>Perbaris</w:t>
             </w:r>
+            <w:proofErr w:type="spellEnd"/>
             <w:r>
               <w:rPr>
                 <w:rFonts w:cs="Times New Roman"/>
@@ -280,7 +284,67 @@
                 <w:szCs w:val="20"/>
                 <w:lang w:val="en-US"/>
               </w:rPr>
-              <w:t>paragraf memakai font times new roman 11</w:t>
+              <w:t xml:space="preserve"> </w:t>
+            </w:r>
+            <w:proofErr w:type="spellStart"/>
+            <w:r>
+              <w:rPr>
+                <w:rFonts w:cs="Times New Roman"/>
+                <w:sz w:val="22"/>
+                <w:szCs w:val="20"/>
+                <w:lang w:val="en-US"/>
+              </w:rPr>
+              <w:t>bukan</w:t>
+            </w:r>
+            <w:proofErr w:type="spellEnd"/>
+            <w:r>
+              <w:rPr>
+                <w:rFonts w:cs="Times New Roman"/>
+                <w:sz w:val="22"/>
+                <w:szCs w:val="20"/>
+                <w:lang w:val="en-US"/>
+              </w:rPr>
+              <w:t xml:space="preserve"> </w:t>
+            </w:r>
+            <w:proofErr w:type="spellStart"/>
+            <w:r>
+              <w:rPr>
+                <w:rFonts w:cs="Times New Roman"/>
+                <w:sz w:val="22"/>
+                <w:szCs w:val="20"/>
+                <w:lang w:val="en-US"/>
+              </w:rPr>
+              <w:t>paragraf</w:t>
+            </w:r>
+            <w:proofErr w:type="spellEnd"/>
+            <w:r>
+              <w:rPr>
+                <w:rFonts w:cs="Times New Roman"/>
+                <w:sz w:val="22"/>
+                <w:szCs w:val="20"/>
+                <w:lang w:val="en-US"/>
+              </w:rPr>
+              <w:t xml:space="preserve"> </w:t>
+            </w:r>
+            <w:proofErr w:type="spellStart"/>
+            <w:r>
+              <w:rPr>
+                <w:rFonts w:cs="Times New Roman"/>
+                <w:sz w:val="22"/>
+                <w:szCs w:val="20"/>
+                <w:lang w:val="en-US"/>
+              </w:rPr>
+              <w:t>memakai</w:t>
+            </w:r>
+            <w:proofErr w:type="spellEnd"/>
+            <w:r>
+              <w:rPr>
+                <w:rFonts w:cs="Times New Roman"/>
+                <w:sz w:val="22"/>
+                <w:szCs w:val="20"/>
+                <w:lang w:val="en-US"/>
+              </w:rPr>
+              <w:t xml:space="preserve"> font times new roman 11</w:t>
             </w:r>
           </w:p>
         </w:tc>
@@ -315,6 +379,7 @@
           <w:lang w:val="id-ID"/>
         </w:rPr>
       </w:pPr>
+      <w:proofErr w:type="gramStart"/>
       <w:r>
         <w:rPr>
           <w:rFonts w:ascii="Times New Roman" w:hAnsi="Times New Roman" w:cs="Times New Roman"/>
@@ -332,6 +397,7 @@
         </w:rPr>
         <w:t xml:space="preserve"> PROGRAM</w:t>
       </w:r>
+      <w:proofErr w:type="gramEnd"/>
     </w:p>
     <w:p>
       <w:pPr>
@@ -374,35 +440,412 @@
     <w:p>
       <w:pPr>
         <w:pStyle w:val="ListParagraph"/>
+        <w:numPr>
+          <w:ilvl w:val="0"/>
+          <w:numId w:val="12"/>
+        </w:numPr>
         <w:spacing w:after="0" w:line="240" w:lineRule="auto"/>
-        <w:ind w:left="284"/>
-        <w:rPr>
-          <w:rFonts w:ascii="Times New Roman" w:hAnsi="Times New Roman" w:cs="Times New Roman"/>
-          <w:b/>
-          <w:sz w:val="24"/>
-          <w:lang w:val="id-ID"/>
-        </w:rPr>
-      </w:pPr>
-      <w:r>
-        <w:rPr>
-          <w:rFonts w:ascii="Times New Roman" w:hAnsi="Times New Roman" w:cs="Times New Roman"/>
-          <w:sz w:val="24"/>
-        </w:rPr>
-        <w:t>Berisi jawaban pertanyaan yang ada di modul di beri nomer, soal dan jawaban di ketik dengan menggunakan font Times New Roman 11</w:t>
+        <w:rPr>
+          <w:rFonts w:ascii="Times New Roman" w:hAnsi="Times New Roman" w:cs="Times New Roman"/>
+          <w:sz w:val="24"/>
+          <w:lang w:val="id-ID"/>
+        </w:rPr>
+      </w:pPr>
+      <w:r>
+        <w:rPr>
+          <w:rFonts w:ascii="Times New Roman" w:hAnsi="Times New Roman" w:cs="Times New Roman"/>
+          <w:sz w:val="24"/>
+          <w:lang w:val="id-ID"/>
+        </w:rPr>
+        <w:t>Encapsulation 1</w:t>
       </w:r>
     </w:p>
     <w:p>
       <w:pPr>
         <w:pStyle w:val="ListParagraph"/>
+        <w:numPr>
+          <w:ilvl w:val="0"/>
+          <w:numId w:val="13"/>
+        </w:numPr>
         <w:spacing w:after="0" w:line="240" w:lineRule="auto"/>
-        <w:ind w:left="284"/>
-        <w:rPr>
-          <w:rFonts w:ascii="Times New Roman" w:hAnsi="Times New Roman" w:cs="Times New Roman"/>
-          <w:b/>
-          <w:sz w:val="24"/>
-          <w:lang w:val="id-ID"/>
-        </w:rPr>
-      </w:pPr>
+        <w:rPr>
+          <w:rFonts w:ascii="Times New Roman" w:hAnsi="Times New Roman" w:cs="Times New Roman"/>
+          <w:sz w:val="24"/>
+          <w:lang w:val="id-ID"/>
+        </w:rPr>
+      </w:pPr>
+      <w:r>
+        <w:rPr>
+          <w:rFonts w:ascii="Times New Roman" w:hAnsi="Times New Roman" w:cs="Times New Roman"/>
+          <w:sz w:val="24"/>
+          <w:lang w:val="id-ID"/>
+        </w:rPr>
+        <w:t>Lakukan percobaan diatas dan benahi jika menemukan kesalahan!</w:t>
+      </w:r>
+    </w:p>
+    <w:p>
+      <w:pPr>
+        <w:pStyle w:val="ListParagraph"/>
+        <w:numPr>
+          <w:ilvl w:val="0"/>
+          <w:numId w:val="13"/>
+        </w:numPr>
+        <w:spacing w:after="0" w:line="240" w:lineRule="auto"/>
+        <w:rPr>
+          <w:rFonts w:ascii="Times New Roman" w:hAnsi="Times New Roman" w:cs="Times New Roman"/>
+          <w:sz w:val="24"/>
+          <w:lang w:val="id-ID"/>
+        </w:rPr>
+      </w:pPr>
+      <w:r>
+        <w:rPr>
+          <w:rFonts w:ascii="Times New Roman" w:hAnsi="Times New Roman" w:cs="Times New Roman"/>
+          <w:sz w:val="24"/>
+          <w:lang w:val="id-ID"/>
+        </w:rPr>
+        <w:t xml:space="preserve">Jika pada baris 6 </w:t>
+      </w:r>
+      <w:r>
+        <w:rPr>
+          <w:rFonts w:ascii="Times New Roman" w:hAnsi="Times New Roman" w:cs="Times New Roman"/>
+          <w:i/>
+          <w:sz w:val="24"/>
+          <w:lang w:val="id-ID"/>
+        </w:rPr>
+        <w:t xml:space="preserve">s1.setName </w:t>
+      </w:r>
+      <w:r>
+        <w:rPr>
+          <w:rFonts w:ascii="Times New Roman" w:hAnsi="Times New Roman" w:cs="Times New Roman"/>
+          <w:sz w:val="24"/>
+          <w:lang w:val="id-ID"/>
+        </w:rPr>
+        <w:t xml:space="preserve"> diubah menjadi </w:t>
+      </w:r>
+      <w:r>
+        <w:rPr>
+          <w:rFonts w:ascii="Times New Roman" w:hAnsi="Times New Roman" w:cs="Times New Roman"/>
+          <w:i/>
+          <w:sz w:val="24"/>
+          <w:lang w:val="id-ID"/>
+        </w:rPr>
+        <w:t xml:space="preserve">s1.getName </w:t>
+      </w:r>
+      <w:r>
+        <w:rPr>
+          <w:rFonts w:ascii="Times New Roman" w:hAnsi="Times New Roman" w:cs="Times New Roman"/>
+          <w:sz w:val="24"/>
+          <w:lang w:val="id-ID"/>
+        </w:rPr>
+        <w:t>apa yang terjadi ? Jelaskan !</w:t>
+      </w:r>
+    </w:p>
+    <w:p>
+      <w:pPr>
+        <w:pStyle w:val="ListParagraph"/>
+        <w:numPr>
+          <w:ilvl w:val="0"/>
+          <w:numId w:val="13"/>
+        </w:numPr>
+        <w:spacing w:after="0" w:line="240" w:lineRule="auto"/>
+        <w:rPr>
+          <w:rFonts w:ascii="Times New Roman" w:hAnsi="Times New Roman" w:cs="Times New Roman"/>
+          <w:sz w:val="24"/>
+          <w:lang w:val="id-ID"/>
+        </w:rPr>
+      </w:pPr>
+      <w:r>
+        <w:rPr>
+          <w:rFonts w:ascii="Times New Roman" w:hAnsi="Times New Roman" w:cs="Times New Roman"/>
+          <w:sz w:val="24"/>
+          <w:lang w:val="id-ID"/>
+        </w:rPr>
+        <w:t>Lakukan perubahan pada baris 5 dengan menghilangkan String di tanda dalam kurung lalu ubah baris 7 seperti no.3 apa yang terjadi ? Jelaskan !</w:t>
+      </w:r>
+    </w:p>
+    <w:p>
+      <w:pPr>
+        <w:pStyle w:val="ListParagraph"/>
+        <w:numPr>
+          <w:ilvl w:val="0"/>
+          <w:numId w:val="13"/>
+        </w:numPr>
+        <w:spacing w:after="0" w:line="240" w:lineRule="auto"/>
+        <w:rPr>
+          <w:rFonts w:ascii="Times New Roman" w:hAnsi="Times New Roman" w:cs="Times New Roman"/>
+          <w:sz w:val="24"/>
+          <w:lang w:val="id-ID"/>
+        </w:rPr>
+      </w:pPr>
+      <w:r>
+        <w:rPr>
+          <w:rFonts w:ascii="Times New Roman" w:hAnsi="Times New Roman" w:cs="Times New Roman"/>
+          <w:sz w:val="24"/>
+          <w:lang w:val="id-ID"/>
+        </w:rPr>
+        <w:t xml:space="preserve">Setelah diperbaiki, ubahlah hak akses pada baris 4 (pada class Student) menjadi </w:t>
+      </w:r>
+      <w:r>
+        <w:rPr>
+          <w:rFonts w:ascii="Times New Roman" w:hAnsi="Times New Roman" w:cs="Times New Roman"/>
+          <w:i/>
+          <w:sz w:val="24"/>
+          <w:lang w:val="id-ID"/>
+        </w:rPr>
+        <w:t xml:space="preserve">private </w:t>
+      </w:r>
+      <w:r>
+        <w:rPr>
+          <w:rFonts w:ascii="Times New Roman" w:hAnsi="Times New Roman" w:cs="Times New Roman"/>
+          <w:sz w:val="24"/>
+          <w:lang w:val="id-ID"/>
+        </w:rPr>
+        <w:t>apa yang terjadi class Test dijalankan ? Jelaskan !</w:t>
+      </w:r>
+    </w:p>
+    <w:p>
+      <w:pPr>
+        <w:pStyle w:val="ListParagraph"/>
+        <w:numPr>
+          <w:ilvl w:val="0"/>
+          <w:numId w:val="13"/>
+        </w:numPr>
+        <w:spacing w:after="0" w:line="240" w:lineRule="auto"/>
+        <w:rPr>
+          <w:rFonts w:ascii="Times New Roman" w:hAnsi="Times New Roman" w:cs="Times New Roman"/>
+          <w:sz w:val="24"/>
+          <w:lang w:val="id-ID"/>
+        </w:rPr>
+      </w:pPr>
+      <w:r>
+        <w:rPr>
+          <w:rFonts w:ascii="Times New Roman" w:hAnsi="Times New Roman" w:cs="Times New Roman"/>
+          <w:sz w:val="24"/>
+          <w:lang w:val="id-ID"/>
+        </w:rPr>
+        <w:t>Jika kedua kelas diatas terdapat dalam package yang sama apakah konsep enkapsulasi tetap berfungsi ? Jelaskan !</w:t>
+      </w:r>
+    </w:p>
+    <w:p>
+      <w:pPr>
+        <w:pStyle w:val="ListParagraph"/>
+        <w:numPr>
+          <w:ilvl w:val="0"/>
+          <w:numId w:val="12"/>
+        </w:numPr>
+        <w:spacing w:after="0" w:line="240" w:lineRule="auto"/>
+        <w:rPr>
+          <w:rFonts w:ascii="Times New Roman" w:hAnsi="Times New Roman" w:cs="Times New Roman"/>
+          <w:sz w:val="24"/>
+          <w:lang w:val="id-ID"/>
+        </w:rPr>
+      </w:pPr>
+      <w:r>
+        <w:rPr>
+          <w:rFonts w:ascii="Times New Roman" w:hAnsi="Times New Roman" w:cs="Times New Roman"/>
+          <w:sz w:val="24"/>
+          <w:lang w:val="id-ID"/>
+        </w:rPr>
+        <w:t>Encapsulation 2</w:t>
+      </w:r>
+    </w:p>
+    <w:p>
+      <w:pPr>
+        <w:pStyle w:val="ListParagraph"/>
+        <w:numPr>
+          <w:ilvl w:val="0"/>
+          <w:numId w:val="14"/>
+        </w:numPr>
+        <w:spacing w:after="0" w:line="240" w:lineRule="auto"/>
+        <w:rPr>
+          <w:rFonts w:ascii="Times New Roman" w:hAnsi="Times New Roman" w:cs="Times New Roman"/>
+          <w:sz w:val="24"/>
+          <w:lang w:val="id-ID"/>
+        </w:rPr>
+      </w:pPr>
+      <w:r>
+        <w:rPr>
+          <w:rFonts w:ascii="Times New Roman" w:hAnsi="Times New Roman" w:cs="Times New Roman"/>
+          <w:sz w:val="24"/>
+          <w:lang w:val="id-ID"/>
+        </w:rPr>
+        <w:t>Method apakah yang menjadi accessor (getter) ?</w:t>
+      </w:r>
+    </w:p>
+    <w:p>
+      <w:pPr>
+        <w:pStyle w:val="ListParagraph"/>
+        <w:numPr>
+          <w:ilvl w:val="0"/>
+          <w:numId w:val="14"/>
+        </w:numPr>
+        <w:spacing w:after="0" w:line="240" w:lineRule="auto"/>
+        <w:rPr>
+          <w:rFonts w:ascii="Times New Roman" w:hAnsi="Times New Roman" w:cs="Times New Roman"/>
+          <w:sz w:val="24"/>
+          <w:lang w:val="id-ID"/>
+        </w:rPr>
+      </w:pPr>
+      <w:r>
+        <w:rPr>
+          <w:rFonts w:ascii="Times New Roman" w:hAnsi="Times New Roman" w:cs="Times New Roman"/>
+          <w:sz w:val="24"/>
+          <w:lang w:val="id-ID"/>
+        </w:rPr>
+        <w:t xml:space="preserve">Tambahkan source code berikut dibawah baris ke 6 pada class TestVehicle1. </w:t>
+      </w:r>
+    </w:p>
+    <w:p>
+      <w:pPr>
+        <w:pStyle w:val="ListParagraph"/>
+        <w:spacing w:after="0" w:line="240" w:lineRule="auto"/>
+        <w:ind w:left="1004"/>
+        <w:rPr>
+          <w:rFonts w:ascii="Times New Roman" w:hAnsi="Times New Roman" w:cs="Times New Roman"/>
+          <w:sz w:val="24"/>
+          <w:lang w:val="id-ID"/>
+        </w:rPr>
+      </w:pPr>
+      <w:r>
+        <w:rPr>
+          <w:rFonts w:ascii="Times New Roman" w:hAnsi="Times New Roman" w:cs="Times New Roman"/>
+          <w:sz w:val="24"/>
+          <w:lang w:val="id-ID"/>
+        </w:rPr>
+        <w:t>System.out.println("Add load(100kg) : " + (vehicle.load=500)); Jalankan program, apakah output dari program tersebut?  Kembalikan program seperti semula</w:t>
+      </w:r>
+    </w:p>
+    <w:p>
+      <w:pPr>
+        <w:pStyle w:val="ListParagraph"/>
+        <w:numPr>
+          <w:ilvl w:val="0"/>
+          <w:numId w:val="14"/>
+        </w:numPr>
+        <w:spacing w:after="0" w:line="240" w:lineRule="auto"/>
+        <w:rPr>
+          <w:rFonts w:ascii="Times New Roman" w:hAnsi="Times New Roman" w:cs="Times New Roman"/>
+          <w:sz w:val="24"/>
+          <w:lang w:val="id-ID"/>
+        </w:rPr>
+      </w:pPr>
+      <w:r>
+        <w:rPr>
+          <w:rFonts w:ascii="Times New Roman" w:hAnsi="Times New Roman" w:cs="Times New Roman"/>
+          <w:sz w:val="24"/>
+          <w:lang w:val="id-ID"/>
+        </w:rPr>
+        <w:t>Ubahlah tipe data pada atribut load dan maxload pada class Vehicle1 menjadi public.  Jalankan program, apakah o</w:t>
+      </w:r>
+      <w:r>
+        <w:rPr>
+          <w:rFonts w:ascii="Times New Roman" w:hAnsi="Times New Roman" w:cs="Times New Roman"/>
+          <w:sz w:val="24"/>
+          <w:lang w:val="id-ID"/>
+        </w:rPr>
+        <w:t xml:space="preserve">utput dari program tersebut? </w:t>
+      </w:r>
+    </w:p>
+    <w:p>
+      <w:pPr>
+        <w:pStyle w:val="ListParagraph"/>
+        <w:numPr>
+          <w:ilvl w:val="0"/>
+          <w:numId w:val="15"/>
+        </w:numPr>
+        <w:spacing w:after="0" w:line="240" w:lineRule="auto"/>
+        <w:rPr>
+          <w:rFonts w:ascii="Times New Roman" w:hAnsi="Times New Roman" w:cs="Times New Roman"/>
+          <w:sz w:val="24"/>
+          <w:lang w:val="id-ID"/>
+        </w:rPr>
+      </w:pPr>
+      <w:r>
+        <w:rPr>
+          <w:rFonts w:ascii="Times New Roman" w:hAnsi="Times New Roman" w:cs="Times New Roman"/>
+          <w:sz w:val="24"/>
+          <w:lang w:val="id-ID"/>
+        </w:rPr>
+        <w:lastRenderedPageBreak/>
+        <w:t>Tambahkan source kode berikut dibawah baris ke 6 pada class TestVehicle1. System.out.println("Add load(100kg) : " + (vehicle.load=500)); Jalankan program, apakah output dari program tersebut?  Kembal</w:t>
+      </w:r>
+      <w:r>
+        <w:rPr>
+          <w:rFonts w:ascii="Times New Roman" w:hAnsi="Times New Roman" w:cs="Times New Roman"/>
+          <w:sz w:val="24"/>
+          <w:lang w:val="id-ID"/>
+        </w:rPr>
+        <w:t>ikan program seperti semula.</w:t>
+      </w:r>
+    </w:p>
+    <w:p>
+      <w:pPr>
+        <w:pStyle w:val="ListParagraph"/>
+        <w:numPr>
+          <w:ilvl w:val="0"/>
+          <w:numId w:val="15"/>
+        </w:numPr>
+        <w:spacing w:after="0" w:line="240" w:lineRule="auto"/>
+        <w:rPr>
+          <w:rFonts w:ascii="Times New Roman" w:hAnsi="Times New Roman" w:cs="Times New Roman"/>
+          <w:sz w:val="24"/>
+          <w:lang w:val="id-ID"/>
+        </w:rPr>
+      </w:pPr>
+      <w:r>
+        <w:rPr>
+          <w:rFonts w:ascii="Times New Roman" w:hAnsi="Times New Roman" w:cs="Times New Roman"/>
+          <w:sz w:val="24"/>
+          <w:lang w:val="id-ID"/>
+        </w:rPr>
+        <w:t>Tambahkan source kode berikut dibawah baris ke 12 pada class TestVehicle1. System.out.println("Add load(100kg) : " + (vehicle.load=500)); Jalankan program, apakah output dari program tersebut?  Kembalikan program seperti semula.</w:t>
+      </w:r>
+    </w:p>
+    <w:p>
+      <w:pPr>
+        <w:pStyle w:val="ListParagraph"/>
+        <w:numPr>
+          <w:ilvl w:val="0"/>
+          <w:numId w:val="14"/>
+        </w:numPr>
+        <w:spacing w:after="0" w:line="240" w:lineRule="auto"/>
+        <w:rPr>
+          <w:rFonts w:ascii="Times New Roman" w:hAnsi="Times New Roman" w:cs="Times New Roman"/>
+          <w:sz w:val="24"/>
+          <w:lang w:val="id-ID"/>
+        </w:rPr>
+      </w:pPr>
+      <w:r>
+        <w:rPr>
+          <w:rFonts w:ascii="Times New Roman" w:hAnsi="Times New Roman" w:cs="Times New Roman"/>
+          <w:sz w:val="24"/>
+          <w:lang w:val="id-ID"/>
+        </w:rPr>
+        <w:t>Ulangi instruksi pada nomer 4 dengan mengubah tipe data pada atribut load dan maxload pada class Vehicle1 menjadi protected.</w:t>
+      </w:r>
+    </w:p>
+    <w:p>
+      <w:pPr>
+        <w:pStyle w:val="ListParagraph"/>
+        <w:numPr>
+          <w:ilvl w:val="0"/>
+          <w:numId w:val="14"/>
+        </w:numPr>
+        <w:spacing w:after="0" w:line="240" w:lineRule="auto"/>
+        <w:rPr>
+          <w:rFonts w:ascii="Times New Roman" w:hAnsi="Times New Roman" w:cs="Times New Roman"/>
+          <w:sz w:val="24"/>
+          <w:lang w:val="id-ID"/>
+        </w:rPr>
+      </w:pPr>
+      <w:r>
+        <w:rPr>
+          <w:rFonts w:ascii="Times New Roman" w:hAnsi="Times New Roman" w:cs="Times New Roman"/>
+          <w:sz w:val="24"/>
+          <w:lang w:val="id-ID"/>
+        </w:rPr>
+        <w:t>Ulangi instruksi pada nomer 4 dengan mengubah tipe data pada atribut load dan maxload pada class Vehicle1 menjadi default.</w:t>
+      </w:r>
     </w:p>
     <w:p>
       <w:pPr>
@@ -440,29 +883,134 @@
           <w:sz w:val="24"/>
         </w:rPr>
       </w:pPr>
-      <w:r>
-        <w:rPr>
-          <w:rFonts w:ascii="Times New Roman" w:hAnsi="Times New Roman" w:cs="Times New Roman"/>
-          <w:sz w:val="24"/>
-        </w:rPr>
-        <w:t>Berisi kesimpulan program sesuai dengan bab yang di ajarkan. Font Times New Roman 11</w:t>
+      <w:proofErr w:type="spellStart"/>
+      <w:r>
+        <w:rPr>
+          <w:rFonts w:ascii="Times New Roman" w:hAnsi="Times New Roman" w:cs="Times New Roman"/>
+          <w:sz w:val="24"/>
+        </w:rPr>
+        <w:t>Berisi</w:t>
+      </w:r>
+      <w:proofErr w:type="spellEnd"/>
+      <w:r>
+        <w:rPr>
+          <w:rFonts w:ascii="Times New Roman" w:hAnsi="Times New Roman" w:cs="Times New Roman"/>
+          <w:sz w:val="24"/>
+        </w:rPr>
+        <w:t xml:space="preserve"> </w:t>
+      </w:r>
+      <w:proofErr w:type="spellStart"/>
+      <w:r>
+        <w:rPr>
+          <w:rFonts w:ascii="Times New Roman" w:hAnsi="Times New Roman" w:cs="Times New Roman"/>
+          <w:sz w:val="24"/>
+        </w:rPr>
+        <w:t>kesimpulan</w:t>
+      </w:r>
+      <w:proofErr w:type="spellEnd"/>
+      <w:r>
+        <w:rPr>
+          <w:rFonts w:ascii="Times New Roman" w:hAnsi="Times New Roman" w:cs="Times New Roman"/>
+          <w:sz w:val="24"/>
+        </w:rPr>
+        <w:t xml:space="preserve"> program </w:t>
+      </w:r>
+      <w:proofErr w:type="spellStart"/>
+      <w:r>
+        <w:rPr>
+          <w:rFonts w:ascii="Times New Roman" w:hAnsi="Times New Roman" w:cs="Times New Roman"/>
+          <w:sz w:val="24"/>
+        </w:rPr>
+        <w:t>sesuai</w:t>
+      </w:r>
+      <w:proofErr w:type="spellEnd"/>
+      <w:r>
+        <w:rPr>
+          <w:rFonts w:ascii="Times New Roman" w:hAnsi="Times New Roman" w:cs="Times New Roman"/>
+          <w:sz w:val="24"/>
+        </w:rPr>
+        <w:t xml:space="preserve"> </w:t>
+      </w:r>
+      <w:proofErr w:type="spellStart"/>
+      <w:r>
+        <w:rPr>
+          <w:rFonts w:ascii="Times New Roman" w:hAnsi="Times New Roman" w:cs="Times New Roman"/>
+          <w:sz w:val="24"/>
+        </w:rPr>
+        <w:t>dengan</w:t>
+      </w:r>
+      <w:proofErr w:type="spellEnd"/>
+      <w:r>
+        <w:rPr>
+          <w:rFonts w:ascii="Times New Roman" w:hAnsi="Times New Roman" w:cs="Times New Roman"/>
+          <w:sz w:val="24"/>
+        </w:rPr>
+        <w:t xml:space="preserve"> </w:t>
+      </w:r>
+      <w:proofErr w:type="spellStart"/>
+      <w:r>
+        <w:rPr>
+          <w:rFonts w:ascii="Times New Roman" w:hAnsi="Times New Roman" w:cs="Times New Roman"/>
+          <w:sz w:val="24"/>
+        </w:rPr>
+        <w:t>bab</w:t>
+      </w:r>
+      <w:proofErr w:type="spellEnd"/>
+      <w:r>
+        <w:rPr>
+          <w:rFonts w:ascii="Times New Roman" w:hAnsi="Times New Roman" w:cs="Times New Roman"/>
+          <w:sz w:val="24"/>
+        </w:rPr>
+        <w:t xml:space="preserve"> yang di </w:t>
+      </w:r>
+      <w:proofErr w:type="spellStart"/>
+      <w:r>
+        <w:rPr>
+          <w:rFonts w:ascii="Times New Roman" w:hAnsi="Times New Roman" w:cs="Times New Roman"/>
+          <w:sz w:val="24"/>
+        </w:rPr>
+        <w:t>ajarkan</w:t>
+      </w:r>
+      <w:proofErr w:type="spellEnd"/>
+      <w:r>
+        <w:rPr>
+          <w:rFonts w:ascii="Times New Roman" w:hAnsi="Times New Roman" w:cs="Times New Roman"/>
+          <w:sz w:val="24"/>
+        </w:rPr>
+        <w:t>. Font Times New Roman 11</w:t>
       </w:r>
     </w:p>
     <w:p>
       <w:pPr>
-        <w:rPr>
-          <w:rFonts w:ascii="Times New Roman" w:hAnsi="Times New Roman" w:cs="Times New Roman"/>
-          <w:b/>
-          <w:sz w:val="24"/>
-          <w:lang w:val="id-ID"/>
-        </w:rPr>
-      </w:pPr>
+        <w:pStyle w:val="ListParagraph"/>
+        <w:spacing w:after="0" w:line="240" w:lineRule="auto"/>
+        <w:ind w:left="284"/>
+        <w:rPr>
+          <w:rFonts w:ascii="Times New Roman" w:hAnsi="Times New Roman" w:cs="Times New Roman"/>
+          <w:sz w:val="24"/>
+        </w:rPr>
+      </w:pPr>
+    </w:p>
+    <w:p>
+      <w:pPr>
+        <w:pStyle w:val="ListParagraph"/>
+        <w:spacing w:after="0" w:line="240" w:lineRule="auto"/>
+        <w:ind w:left="284"/>
+        <w:rPr>
+          <w:rFonts w:ascii="Times New Roman" w:hAnsi="Times New Roman" w:cs="Times New Roman"/>
+          <w:sz w:val="24"/>
+        </w:rPr>
+      </w:pPr>
+      <w:bookmarkStart w:id="0" w:name="_GoBack"/>
+      <w:bookmarkEnd w:id="0"/>
     </w:p>
     <w:sectPr>
-      <w:headerReference w:type="default" r:id="rId7"/>
+      <w:headerReference w:type="first" r:id="rId8"/>
+      <w:type w:val="continuous"/>
       <w:pgSz w:w="11907" w:h="16839" w:code="9"/>
       <w:pgMar w:top="1701" w:right="1701" w:bottom="1701" w:left="2268" w:header="709" w:footer="709" w:gutter="0"/>
       <w:cols w:space="708"/>
+      <w:titlePg/>
       <w:docGrid w:linePitch="360"/>
     </w:sectPr>
   </w:body>
@@ -470,7 +1018,7 @@
 </file>
 
 <file path=word/endnotes.xml><?xml version="1.0" encoding="utf-8"?>
-<w:endnotes xmlns:wpc="http://schemas.microsoft.com/office/word/2010/wordprocessingCanvas" xmlns:mc="http://schemas.openxmlformats.org/markup-compatibility/2006" xmlns:o="urn:schemas-microsoft-com:office:office" xmlns:r="http://schemas.openxmlformats.org/officeDocument/2006/relationships" xmlns:m="http://schemas.openxmlformats.org/officeDocument/2006/math" xmlns:v="urn:schemas-microsoft-com:vml" xmlns:wp14="http://schemas.microsoft.com/office/word/2010/wordprocessingDrawing" xmlns:wp="http://schemas.openxmlformats.org/drawingml/2006/wordprocessingDrawing" xmlns:w10="urn:schemas-microsoft-com:office:word" xmlns:w="http://schemas.openxmlformats.org/wordprocessingml/2006/main" xmlns:w14="http://schemas.microsoft.com/office/word/2010/wordml" xmlns:w15="http://schemas.microsoft.com/office/word/2012/wordml" xmlns:wpg="http://schemas.microsoft.com/office/word/2010/wordprocessingGroup" xmlns:wpi="http://schemas.microsoft.com/office/word/2010/wordprocessingInk" xmlns:wne="http://schemas.microsoft.com/office/word/2006/wordml" xmlns:wps="http://schemas.microsoft.com/office/word/2010/wordprocessingShape" mc:Ignorable="w14 w15 wp14">
+<w:endnotes xmlns:wpc="http://schemas.microsoft.com/office/word/2010/wordprocessingCanvas" xmlns:cx="http://schemas.microsoft.com/office/drawing/2014/chartex" xmlns:cx1="http://schemas.microsoft.com/office/drawing/2015/9/8/chartex" xmlns:cx2="http://schemas.microsoft.com/office/drawing/2015/10/21/chartex" xmlns:mc="http://schemas.openxmlformats.org/markup-compatibility/2006" xmlns:o="urn:schemas-microsoft-com:office:office" xmlns:r="http://schemas.openxmlformats.org/officeDocument/2006/relationships" xmlns:m="http://schemas.openxmlformats.org/officeDocument/2006/math" xmlns:v="urn:schemas-microsoft-com:vml" xmlns:wp14="http://schemas.microsoft.com/office/word/2010/wordprocessingDrawing" xmlns:wp="http://schemas.openxmlformats.org/drawingml/2006/wordprocessingDrawing" xmlns:w10="urn:schemas-microsoft-com:office:word" xmlns:w="http://schemas.openxmlformats.org/wordprocessingml/2006/main" xmlns:w14="http://schemas.microsoft.com/office/word/2010/wordml" xmlns:w15="http://schemas.microsoft.com/office/word/2012/wordml" xmlns:w16se="http://schemas.microsoft.com/office/word/2015/wordml/symex" xmlns:wpg="http://schemas.microsoft.com/office/word/2010/wordprocessingGroup" xmlns:wpi="http://schemas.microsoft.com/office/word/2010/wordprocessingInk" xmlns:wne="http://schemas.microsoft.com/office/word/2006/wordml" xmlns:wps="http://schemas.microsoft.com/office/word/2010/wordprocessingShape" mc:Ignorable="w14 w15 w16se wp14">
   <w:endnote w:type="separator" w:id="-1">
     <w:p>
       <w:pPr>
@@ -495,7 +1043,7 @@
 </file>
 
 <file path=word/footnotes.xml><?xml version="1.0" encoding="utf-8"?>
-<w:footnotes xmlns:wpc="http://schemas.microsoft.com/office/word/2010/wordprocessingCanvas" xmlns:mc="http://schemas.openxmlformats.org/markup-compatibility/2006" xmlns:o="urn:schemas-microsoft-com:office:office" xmlns:r="http://schemas.openxmlformats.org/officeDocument/2006/relationships" xmlns:m="http://schemas.openxmlformats.org/officeDocument/2006/math" xmlns:v="urn:schemas-microsoft-com:vml" xmlns:wp14="http://schemas.microsoft.com/office/word/2010/wordprocessingDrawing" xmlns:wp="http://schemas.openxmlformats.org/drawingml/2006/wordprocessingDrawing" xmlns:w10="urn:schemas-microsoft-com:office:word" xmlns:w="http://schemas.openxmlformats.org/wordprocessingml/2006/main" xmlns:w14="http://schemas.microsoft.com/office/word/2010/wordml" xmlns:w15="http://schemas.microsoft.com/office/word/2012/wordml" xmlns:wpg="http://schemas.microsoft.com/office/word/2010/wordprocessingGroup" xmlns:wpi="http://schemas.microsoft.com/office/word/2010/wordprocessingInk" xmlns:wne="http://schemas.microsoft.com/office/word/2006/wordml" xmlns:wps="http://schemas.microsoft.com/office/word/2010/wordprocessingShape" mc:Ignorable="w14 w15 wp14">
+<w:footnotes xmlns:wpc="http://schemas.microsoft.com/office/word/2010/wordprocessingCanvas" xmlns:cx="http://schemas.microsoft.com/office/drawing/2014/chartex" xmlns:cx1="http://schemas.microsoft.com/office/drawing/2015/9/8/chartex" xmlns:cx2="http://schemas.microsoft.com/office/drawing/2015/10/21/chartex" xmlns:mc="http://schemas.openxmlformats.org/markup-compatibility/2006" xmlns:o="urn:schemas-microsoft-com:office:office" xmlns:r="http://schemas.openxmlformats.org/officeDocument/2006/relationships" xmlns:m="http://schemas.openxmlformats.org/officeDocument/2006/math" xmlns:v="urn:schemas-microsoft-com:vml" xmlns:wp14="http://schemas.microsoft.com/office/word/2010/wordprocessingDrawing" xmlns:wp="http://schemas.openxmlformats.org/drawingml/2006/wordprocessingDrawing" xmlns:w10="urn:schemas-microsoft-com:office:word" xmlns:w="http://schemas.openxmlformats.org/wordprocessingml/2006/main" xmlns:w14="http://schemas.microsoft.com/office/word/2010/wordml" xmlns:w15="http://schemas.microsoft.com/office/word/2012/wordml" xmlns:w16se="http://schemas.microsoft.com/office/word/2015/wordml/symex" xmlns:wpg="http://schemas.microsoft.com/office/word/2010/wordprocessingGroup" xmlns:wpi="http://schemas.microsoft.com/office/word/2010/wordprocessingInk" xmlns:wne="http://schemas.microsoft.com/office/word/2006/wordml" xmlns:wps="http://schemas.microsoft.com/office/word/2010/wordprocessingShape" mc:Ignorable="w14 w15 w16se wp14">
   <w:footnote w:type="separator" w:id="-1">
     <w:p>
       <w:pPr>
@@ -520,7 +1068,7 @@
 </file>
 
 <file path=word/header1.xml><?xml version="1.0" encoding="utf-8"?>
-<w:hdr xmlns:wpc="http://schemas.microsoft.com/office/word/2010/wordprocessingCanvas" xmlns:mc="http://schemas.openxmlformats.org/markup-compatibility/2006" xmlns:o="urn:schemas-microsoft-com:office:office" xmlns:r="http://schemas.openxmlformats.org/officeDocument/2006/relationships" xmlns:m="http://schemas.openxmlformats.org/officeDocument/2006/math" xmlns:v="urn:schemas-microsoft-com:vml" xmlns:wp14="http://schemas.microsoft.com/office/word/2010/wordprocessingDrawing" xmlns:wp="http://schemas.openxmlformats.org/drawingml/2006/wordprocessingDrawing" xmlns:w10="urn:schemas-microsoft-com:office:word" xmlns:w="http://schemas.openxmlformats.org/wordprocessingml/2006/main" xmlns:w14="http://schemas.microsoft.com/office/word/2010/wordml" xmlns:w15="http://schemas.microsoft.com/office/word/2012/wordml" xmlns:wpg="http://schemas.microsoft.com/office/word/2010/wordprocessingGroup" xmlns:wpi="http://schemas.microsoft.com/office/word/2010/wordprocessingInk" xmlns:wne="http://schemas.microsoft.com/office/word/2006/wordml" xmlns:wps="http://schemas.microsoft.com/office/word/2010/wordprocessingShape" mc:Ignorable="w14 w15 wp14">
+<w:hdr xmlns:wpc="http://schemas.microsoft.com/office/word/2010/wordprocessingCanvas" xmlns:cx="http://schemas.microsoft.com/office/drawing/2014/chartex" xmlns:cx1="http://schemas.microsoft.com/office/drawing/2015/9/8/chartex" xmlns:cx2="http://schemas.microsoft.com/office/drawing/2015/10/21/chartex" xmlns:mc="http://schemas.openxmlformats.org/markup-compatibility/2006" xmlns:o="urn:schemas-microsoft-com:office:office" xmlns:r="http://schemas.openxmlformats.org/officeDocument/2006/relationships" xmlns:m="http://schemas.openxmlformats.org/officeDocument/2006/math" xmlns:v="urn:schemas-microsoft-com:vml" xmlns:wp14="http://schemas.microsoft.com/office/word/2010/wordprocessingDrawing" xmlns:wp="http://schemas.openxmlformats.org/drawingml/2006/wordprocessingDrawing" xmlns:w10="urn:schemas-microsoft-com:office:word" xmlns:w="http://schemas.openxmlformats.org/wordprocessingml/2006/main" xmlns:w14="http://schemas.microsoft.com/office/word/2010/wordml" xmlns:w15="http://schemas.microsoft.com/office/word/2012/wordml" xmlns:w16se="http://schemas.microsoft.com/office/word/2015/wordml/symex" xmlns:wpg="http://schemas.microsoft.com/office/word/2010/wordprocessingGroup" xmlns:wpi="http://schemas.microsoft.com/office/word/2010/wordprocessingInk" xmlns:wne="http://schemas.microsoft.com/office/word/2006/wordml" xmlns:wps="http://schemas.microsoft.com/office/word/2010/wordprocessingShape" mc:Ignorable="w14 w15 w16se wp14">
   <w:p>
     <w:pPr>
       <w:pStyle w:val="Header"/>
@@ -538,9 +1086,10 @@
         <w:b/>
         <w:noProof/>
         <w:sz w:val="18"/>
+        <w:lang w:val="id-ID" w:eastAsia="id-ID"/>
       </w:rPr>
       <w:drawing>
-        <wp:anchor distT="0" distB="0" distL="114300" distR="114300" simplePos="0" relativeHeight="251659264" behindDoc="1" locked="0" layoutInCell="1" allowOverlap="1" wp14:anchorId="55945E61" wp14:editId="37F58D20">
+        <wp:anchor distT="0" distB="0" distL="114300" distR="114300" simplePos="0" relativeHeight="251659264" behindDoc="1" locked="0" layoutInCell="1" allowOverlap="1" wp14:anchorId="48CF5DD7" wp14:editId="564FE86E">
           <wp:simplePos x="0" y="0"/>
           <wp:positionH relativeFrom="column">
             <wp:posOffset>-40191</wp:posOffset>
@@ -551,7 +1100,7 @@
           <wp:extent cx="866775" cy="866775"/>
           <wp:effectExtent l="0" t="0" r="9525" b="9525"/>
           <wp:wrapNone/>
-          <wp:docPr id="3" name="Picture 3" descr="PTIIK"/>
+          <wp:docPr id="14" name="Picture 14" descr="PTIIK"/>
           <wp:cNvGraphicFramePr>
             <a:graphicFrameLocks xmlns:a="http://schemas.openxmlformats.org/drawingml/2006/main" noChangeAspect="1"/>
           </wp:cNvGraphicFramePr>
@@ -675,11 +1224,12 @@
         <w:rFonts w:ascii="Times New Roman" w:hAnsi="Times New Roman" w:cs="Times New Roman"/>
         <w:noProof/>
         <w:sz w:val="24"/>
+        <w:lang w:val="id-ID" w:eastAsia="id-ID"/>
       </w:rPr>
       <mc:AlternateContent>
         <mc:Choice Requires="wps">
           <w:drawing>
-            <wp:anchor distT="0" distB="0" distL="114300" distR="114300" simplePos="0" relativeHeight="251664384" behindDoc="0" locked="0" layoutInCell="1" allowOverlap="1" wp14:anchorId="06C367B9" wp14:editId="116EDFA1">
+            <wp:anchor distT="0" distB="0" distL="114300" distR="114300" simplePos="0" relativeHeight="251661312" behindDoc="0" locked="0" layoutInCell="1" allowOverlap="1" wp14:anchorId="5294B04E" wp14:editId="2D3C9334">
               <wp:simplePos x="0" y="0"/>
               <wp:positionH relativeFrom="column">
                 <wp:posOffset>-40117</wp:posOffset>
@@ -735,7 +1285,7 @@
         </mc:Choice>
         <mc:Fallback>
           <w:pict>
-            <v:line w14:anchorId="158D54AC" id="Straight Connector 1" o:spid="_x0000_s1026" style="position:absolute;z-index:251664384;visibility:visible;mso-wrap-style:square;mso-width-percent:0;mso-height-percent:0;mso-wrap-distance-left:9pt;mso-wrap-distance-top:0;mso-wrap-distance-right:9pt;mso-wrap-distance-bottom:0;mso-position-horizontal:absolute;mso-position-horizontal-relative:text;mso-position-vertical:absolute;mso-position-vertical-relative:text;mso-width-percent:0;mso-height-percent:0;mso-width-relative:margin;mso-height-relative:margin" from="-3.15pt,11.75pt" to="422.05pt,11.75pt" o:gfxdata="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" strokecolor="black [3200]" strokeweight="3.5pt">
+            <v:line w14:anchorId="4C446B3D" id="Straight Connector 1" o:spid="_x0000_s1026" style="position:absolute;z-index:251661312;visibility:visible;mso-wrap-style:square;mso-width-percent:0;mso-height-percent:0;mso-wrap-distance-left:9pt;mso-wrap-distance-top:0;mso-wrap-distance-right:9pt;mso-wrap-distance-bottom:0;mso-position-horizontal:absolute;mso-position-horizontal-relative:text;mso-position-vertical:absolute;mso-position-vertical-relative:text;mso-width-percent:0;mso-height-percent:0;mso-width-relative:margin;mso-height-relative:margin" from="-3.15pt,11.75pt" to="422.05pt,11.75pt" o:gfxdata="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" strokecolor="black [3200]" strokeweight="3.5pt">
               <v:stroke linestyle="thickThin" joinstyle="miter"/>
             </v:line>
           </w:pict>
@@ -753,6 +1303,7 @@
       <w:rPr>
         <w:rFonts w:ascii="Times New Roman" w:hAnsi="Times New Roman" w:cs="Times New Roman"/>
         <w:sz w:val="24"/>
+        <w:lang w:val="id-ID"/>
       </w:rPr>
     </w:pPr>
     <w:r>
@@ -770,14 +1321,7 @@
         <w:lang w:val="id-ID"/>
       </w:rPr>
       <w:tab/>
-      <w:t xml:space="preserve">: </w:t>
-    </w:r>
-    <w:r>
-      <w:rPr>
-        <w:rFonts w:ascii="Times New Roman" w:hAnsi="Times New Roman" w:cs="Times New Roman"/>
-        <w:sz w:val="24"/>
-      </w:rPr>
-      <w:t>(LIHAT DI MODUL)</w:t>
+      <w:t>: ENCAPSULATION</w:t>
     </w:r>
   </w:p>
   <w:p>
@@ -790,6 +1334,7 @@
       <w:rPr>
         <w:rFonts w:ascii="Times New Roman" w:hAnsi="Times New Roman" w:cs="Times New Roman"/>
         <w:sz w:val="24"/>
+        <w:lang w:val="id-ID"/>
       </w:rPr>
     </w:pPr>
     <w:r>
@@ -807,14 +1352,7 @@
         <w:lang w:val="id-ID"/>
       </w:rPr>
       <w:tab/>
-      <w:t xml:space="preserve">: </w:t>
-    </w:r>
-    <w:r>
-      <w:rPr>
-        <w:rFonts w:ascii="Times New Roman" w:hAnsi="Times New Roman" w:cs="Times New Roman"/>
-        <w:sz w:val="24"/>
-      </w:rPr>
-      <w:t>SANDY</w:t>
+      <w:t>: RIZKY EDYATNA PUTRA</w:t>
     </w:r>
   </w:p>
   <w:p>
@@ -827,6 +1365,7 @@
       <w:rPr>
         <w:rFonts w:ascii="Times New Roman" w:hAnsi="Times New Roman" w:cs="Times New Roman"/>
         <w:sz w:val="24"/>
+        <w:lang w:val="id-ID"/>
       </w:rPr>
     </w:pPr>
     <w:r>
@@ -844,14 +1383,7 @@
         <w:lang w:val="id-ID"/>
       </w:rPr>
       <w:tab/>
-      <w:t xml:space="preserve">: </w:t>
-    </w:r>
-    <w:r>
-      <w:rPr>
-        <w:rFonts w:ascii="Times New Roman" w:hAnsi="Times New Roman" w:cs="Times New Roman"/>
-        <w:sz w:val="24"/>
-      </w:rPr>
-      <w:t>1351XXXX</w:t>
+      <w:t>: 156150601111014</w:t>
     </w:r>
   </w:p>
   <w:p>
@@ -912,14 +1444,7 @@
         <w:lang w:val="id-ID"/>
       </w:rPr>
       <w:tab/>
-      <w:t xml:space="preserve">: - </w:t>
-    </w:r>
-    <w:r>
-      <w:rPr>
-        <w:rFonts w:ascii="Times New Roman" w:hAnsi="Times New Roman" w:cs="Times New Roman"/>
-        <w:sz w:val="24"/>
-      </w:rPr>
-      <w:t>PATRICK</w:t>
+      <w:t>: - LILIANDARA WAHYU IMAMI</w:t>
     </w:r>
   </w:p>
   <w:p>
@@ -944,8 +1469,9 @@
       <w:rPr>
         <w:rFonts w:ascii="Times New Roman" w:hAnsi="Times New Roman" w:cs="Times New Roman"/>
         <w:sz w:val="24"/>
-      </w:rPr>
-      <w:t>SPONGEBOB</w:t>
+        <w:lang w:val="id-ID"/>
+      </w:rPr>
+      <w:t>MUHAMMAD BIMA ZEHANSYAH</w:t>
     </w:r>
   </w:p>
   <w:p>
@@ -967,11 +1493,12 @@
         <w:rFonts w:ascii="Times New Roman" w:hAnsi="Times New Roman" w:cs="Times New Roman"/>
         <w:noProof/>
         <w:sz w:val="24"/>
+        <w:lang w:val="id-ID" w:eastAsia="id-ID"/>
       </w:rPr>
       <mc:AlternateContent>
         <mc:Choice Requires="wps">
           <w:drawing>
-            <wp:anchor distT="0" distB="0" distL="114300" distR="114300" simplePos="0" relativeHeight="251662336" behindDoc="0" locked="0" layoutInCell="1" allowOverlap="1" wp14:anchorId="388F98B7" wp14:editId="77E26EA8">
+            <wp:anchor distT="0" distB="0" distL="114300" distR="114300" simplePos="0" relativeHeight="251660288" behindDoc="0" locked="0" layoutInCell="1" allowOverlap="1" wp14:anchorId="07E7F6D4" wp14:editId="68F4DAAF">
               <wp:simplePos x="0" y="0"/>
               <wp:positionH relativeFrom="column">
                 <wp:posOffset>-41686</wp:posOffset>
@@ -1027,7 +1554,7 @@
         </mc:Choice>
         <mc:Fallback>
           <w:pict>
-            <v:line w14:anchorId="25719294" id="Straight Connector 2" o:spid="_x0000_s1026" style="position:absolute;z-index:251662336;visibility:visible;mso-wrap-style:square;mso-width-percent:0;mso-height-percent:0;mso-wrap-distance-left:9pt;mso-wrap-distance-top:0;mso-wrap-distance-right:9pt;mso-wrap-distance-bottom:0;mso-position-horizontal:absolute;mso-position-horizontal-relative:text;mso-position-vertical:absolute;mso-position-vertical-relative:text;mso-width-percent:0;mso-height-percent:0;mso-width-relative:margin;mso-height-relative:margin" from="-3.3pt,6pt" to="421.9pt,6pt" o:gfxdata="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" strokecolor="black [3200]" strokeweight="3.5pt">
+            <v:line w14:anchorId="0D31F23F" id="Straight Connector 2" o:spid="_x0000_s1026" style="position:absolute;z-index:251660288;visibility:visible;mso-wrap-style:square;mso-width-percent:0;mso-height-percent:0;mso-wrap-distance-left:9pt;mso-wrap-distance-top:0;mso-wrap-distance-right:9pt;mso-wrap-distance-bottom:0;mso-position-horizontal:absolute;mso-position-horizontal-relative:text;mso-position-vertical:absolute;mso-position-vertical-relative:text;mso-width-percent:0;mso-height-percent:0;mso-width-relative:margin;mso-height-relative:margin" from="-3.3pt,6pt" to="421.9pt,6pt" o:gfxdata="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" strokecolor="black [3200]" strokeweight="3.5pt">
               <v:stroke linestyle="thickThin" joinstyle="miter"/>
             </v:line>
           </w:pict>
@@ -1035,12 +1562,284 @@
       </mc:AlternateContent>
     </w:r>
   </w:p>
+  <w:p>
+    <w:pPr>
+      <w:pStyle w:val="Header"/>
+    </w:pPr>
+  </w:p>
 </w:hdr>
 </file>
 
 <file path=word/numbering.xml><?xml version="1.0" encoding="utf-8"?>
-<w:numbering xmlns:wpc="http://schemas.microsoft.com/office/word/2010/wordprocessingCanvas" xmlns:mc="http://schemas.openxmlformats.org/markup-compatibility/2006" xmlns:o="urn:schemas-microsoft-com:office:office" xmlns:r="http://schemas.openxmlformats.org/officeDocument/2006/relationships" xmlns:m="http://schemas.openxmlformats.org/officeDocument/2006/math" xmlns:v="urn:schemas-microsoft-com:vml" xmlns:wp14="http://schemas.microsoft.com/office/word/2010/wordprocessingDrawing" xmlns:wp="http://schemas.openxmlformats.org/drawingml/2006/wordprocessingDrawing" xmlns:w10="urn:schemas-microsoft-com:office:word" xmlns:w="http://schemas.openxmlformats.org/wordprocessingml/2006/main" xmlns:w14="http://schemas.microsoft.com/office/word/2010/wordml" xmlns:w15="http://schemas.microsoft.com/office/word/2012/wordml" xmlns:wpg="http://schemas.microsoft.com/office/word/2010/wordprocessingGroup" xmlns:wpi="http://schemas.microsoft.com/office/word/2010/wordprocessingInk" xmlns:wne="http://schemas.microsoft.com/office/word/2006/wordml" xmlns:wps="http://schemas.microsoft.com/office/word/2010/wordprocessingShape" mc:Ignorable="w14 w15 wp14">
-  <w:abstractNum w:abstractNumId="0">
+<w:numbering xmlns:wpc="http://schemas.microsoft.com/office/word/2010/wordprocessingCanvas" xmlns:cx="http://schemas.microsoft.com/office/drawing/2014/chartex" xmlns:cx1="http://schemas.microsoft.com/office/drawing/2015/9/8/chartex" xmlns:cx2="http://schemas.microsoft.com/office/drawing/2015/10/21/chartex" xmlns:mc="http://schemas.openxmlformats.org/markup-compatibility/2006" xmlns:o="urn:schemas-microsoft-com:office:office" xmlns:r="http://schemas.openxmlformats.org/officeDocument/2006/relationships" xmlns:m="http://schemas.openxmlformats.org/officeDocument/2006/math" xmlns:v="urn:schemas-microsoft-com:vml" xmlns:wp14="http://schemas.microsoft.com/office/word/2010/wordprocessingDrawing" xmlns:wp="http://schemas.openxmlformats.org/drawingml/2006/wordprocessingDrawing" xmlns:w10="urn:schemas-microsoft-com:office:word" xmlns:w="http://schemas.openxmlformats.org/wordprocessingml/2006/main" xmlns:w14="http://schemas.microsoft.com/office/word/2010/wordml" xmlns:w15="http://schemas.microsoft.com/office/word/2012/wordml" xmlns:w16se="http://schemas.microsoft.com/office/word/2015/wordml/symex" xmlns:wpg="http://schemas.microsoft.com/office/word/2010/wordprocessingGroup" xmlns:wpi="http://schemas.microsoft.com/office/word/2010/wordprocessingInk" xmlns:wne="http://schemas.microsoft.com/office/word/2006/wordml" xmlns:wps="http://schemas.microsoft.com/office/word/2010/wordprocessingShape" mc:Ignorable="w14 w15 w16se wp14">
+  <w:abstractNum w:abstractNumId="0" w15:restartNumberingAfterBreak="0">
+    <w:nsid w:val="00654664"/>
+    <w:multiLevelType w:val="hybridMultilevel"/>
+    <w:tmpl w:val="85440424"/>
+    <w:lvl w:ilvl="0" w:tplc="817CE284">
+      <w:start w:val="1"/>
+      <w:numFmt w:val="upperLetter"/>
+      <w:lvlText w:val="%1."/>
+      <w:lvlJc w:val="left"/>
+      <w:pPr>
+        <w:ind w:left="644" w:hanging="360"/>
+      </w:pPr>
+      <w:rPr>
+        <w:rFonts w:hint="default"/>
+      </w:rPr>
+    </w:lvl>
+    <w:lvl w:ilvl="1" w:tplc="04210019" w:tentative="1">
+      <w:start w:val="1"/>
+      <w:numFmt w:val="lowerLetter"/>
+      <w:lvlText w:val="%2."/>
+      <w:lvlJc w:val="left"/>
+      <w:pPr>
+        <w:ind w:left="1364" w:hanging="360"/>
+      </w:pPr>
+    </w:lvl>
+    <w:lvl w:ilvl="2" w:tplc="0421001B" w:tentative="1">
+      <w:start w:val="1"/>
+      <w:numFmt w:val="lowerRoman"/>
+      <w:lvlText w:val="%3."/>
+      <w:lvlJc w:val="right"/>
+      <w:pPr>
+        <w:ind w:left="2084" w:hanging="180"/>
+      </w:pPr>
+    </w:lvl>
+    <w:lvl w:ilvl="3" w:tplc="0421000F" w:tentative="1">
+      <w:start w:val="1"/>
+      <w:numFmt w:val="decimal"/>
+      <w:lvlText w:val="%4."/>
+      <w:lvlJc w:val="left"/>
+      <w:pPr>
+        <w:ind w:left="2804" w:hanging="360"/>
+      </w:pPr>
+    </w:lvl>
+    <w:lvl w:ilvl="4" w:tplc="04210019" w:tentative="1">
+      <w:start w:val="1"/>
+      <w:numFmt w:val="lowerLetter"/>
+      <w:lvlText w:val="%5."/>
+      <w:lvlJc w:val="left"/>
+      <w:pPr>
+        <w:ind w:left="3524" w:hanging="360"/>
+      </w:pPr>
+    </w:lvl>
+    <w:lvl w:ilvl="5" w:tplc="0421001B" w:tentative="1">
+      <w:start w:val="1"/>
+      <w:numFmt w:val="lowerRoman"/>
+      <w:lvlText w:val="%6."/>
+      <w:lvlJc w:val="right"/>
+      <w:pPr>
+        <w:ind w:left="4244" w:hanging="180"/>
+      </w:pPr>
+    </w:lvl>
+    <w:lvl w:ilvl="6" w:tplc="0421000F" w:tentative="1">
+      <w:start w:val="1"/>
+      <w:numFmt w:val="decimal"/>
+      <w:lvlText w:val="%7."/>
+      <w:lvlJc w:val="left"/>
+      <w:pPr>
+        <w:ind w:left="4964" w:hanging="360"/>
+      </w:pPr>
+    </w:lvl>
+    <w:lvl w:ilvl="7" w:tplc="04210019" w:tentative="1">
+      <w:start w:val="1"/>
+      <w:numFmt w:val="lowerLetter"/>
+      <w:lvlText w:val="%8."/>
+      <w:lvlJc w:val="left"/>
+      <w:pPr>
+        <w:ind w:left="5684" w:hanging="360"/>
+      </w:pPr>
+    </w:lvl>
+    <w:lvl w:ilvl="8" w:tplc="0421001B" w:tentative="1">
+      <w:start w:val="1"/>
+      <w:numFmt w:val="lowerRoman"/>
+      <w:lvlText w:val="%9."/>
+      <w:lvlJc w:val="right"/>
+      <w:pPr>
+        <w:ind w:left="6404" w:hanging="180"/>
+      </w:pPr>
+    </w:lvl>
+  </w:abstractNum>
+  <w:abstractNum w:abstractNumId="1" w15:restartNumberingAfterBreak="0">
+    <w:nsid w:val="070277F7"/>
+    <w:multiLevelType w:val="hybridMultilevel"/>
+    <w:tmpl w:val="F66EA512"/>
+    <w:lvl w:ilvl="0" w:tplc="125E2842">
+      <w:start w:val="1"/>
+      <w:numFmt w:val="lowerLetter"/>
+      <w:lvlText w:val="%1."/>
+      <w:lvlJc w:val="left"/>
+      <w:pPr>
+        <w:ind w:left="1364" w:hanging="360"/>
+      </w:pPr>
+      <w:rPr>
+        <w:rFonts w:hint="default"/>
+      </w:rPr>
+    </w:lvl>
+    <w:lvl w:ilvl="1" w:tplc="04210019" w:tentative="1">
+      <w:start w:val="1"/>
+      <w:numFmt w:val="lowerLetter"/>
+      <w:lvlText w:val="%2."/>
+      <w:lvlJc w:val="left"/>
+      <w:pPr>
+        <w:ind w:left="2084" w:hanging="360"/>
+      </w:pPr>
+    </w:lvl>
+    <w:lvl w:ilvl="2" w:tplc="0421001B" w:tentative="1">
+      <w:start w:val="1"/>
+      <w:numFmt w:val="lowerRoman"/>
+      <w:lvlText w:val="%3."/>
+      <w:lvlJc w:val="right"/>
+      <w:pPr>
+        <w:ind w:left="2804" w:hanging="180"/>
+      </w:pPr>
+    </w:lvl>
+    <w:lvl w:ilvl="3" w:tplc="0421000F" w:tentative="1">
+      <w:start w:val="1"/>
+      <w:numFmt w:val="decimal"/>
+      <w:lvlText w:val="%4."/>
+      <w:lvlJc w:val="left"/>
+      <w:pPr>
+        <w:ind w:left="3524" w:hanging="360"/>
+      </w:pPr>
+    </w:lvl>
+    <w:lvl w:ilvl="4" w:tplc="04210019" w:tentative="1">
+      <w:start w:val="1"/>
+      <w:numFmt w:val="lowerLetter"/>
+      <w:lvlText w:val="%5."/>
+      <w:lvlJc w:val="left"/>
+      <w:pPr>
+        <w:ind w:left="4244" w:hanging="360"/>
+      </w:pPr>
+    </w:lvl>
+    <w:lvl w:ilvl="5" w:tplc="0421001B" w:tentative="1">
+      <w:start w:val="1"/>
+      <w:numFmt w:val="lowerRoman"/>
+      <w:lvlText w:val="%6."/>
+      <w:lvlJc w:val="right"/>
+      <w:pPr>
+        <w:ind w:left="4964" w:hanging="180"/>
+      </w:pPr>
+    </w:lvl>
+    <w:lvl w:ilvl="6" w:tplc="0421000F" w:tentative="1">
+      <w:start w:val="1"/>
+      <w:numFmt w:val="decimal"/>
+      <w:lvlText w:val="%7."/>
+      <w:lvlJc w:val="left"/>
+      <w:pPr>
+        <w:ind w:left="5684" w:hanging="360"/>
+      </w:pPr>
+    </w:lvl>
+    <w:lvl w:ilvl="7" w:tplc="04210019" w:tentative="1">
+      <w:start w:val="1"/>
+      <w:numFmt w:val="lowerLetter"/>
+      <w:lvlText w:val="%8."/>
+      <w:lvlJc w:val="left"/>
+      <w:pPr>
+        <w:ind w:left="6404" w:hanging="360"/>
+      </w:pPr>
+    </w:lvl>
+    <w:lvl w:ilvl="8" w:tplc="0421001B" w:tentative="1">
+      <w:start w:val="1"/>
+      <w:numFmt w:val="lowerRoman"/>
+      <w:lvlText w:val="%9."/>
+      <w:lvlJc w:val="right"/>
+      <w:pPr>
+        <w:ind w:left="7124" w:hanging="180"/>
+      </w:pPr>
+    </w:lvl>
+  </w:abstractNum>
+  <w:abstractNum w:abstractNumId="2" w15:restartNumberingAfterBreak="0">
+    <w:nsid w:val="1AF02188"/>
+    <w:multiLevelType w:val="hybridMultilevel"/>
+    <w:tmpl w:val="176E315E"/>
+    <w:lvl w:ilvl="0" w:tplc="968E40D8">
+      <w:start w:val="1"/>
+      <w:numFmt w:val="decimal"/>
+      <w:lvlText w:val="%1."/>
+      <w:lvlJc w:val="left"/>
+      <w:pPr>
+        <w:ind w:left="1004" w:hanging="360"/>
+      </w:pPr>
+      <w:rPr>
+        <w:rFonts w:hint="default"/>
+      </w:rPr>
+    </w:lvl>
+    <w:lvl w:ilvl="1" w:tplc="04210019" w:tentative="1">
+      <w:start w:val="1"/>
+      <w:numFmt w:val="lowerLetter"/>
+      <w:lvlText w:val="%2."/>
+      <w:lvlJc w:val="left"/>
+      <w:pPr>
+        <w:ind w:left="1724" w:hanging="360"/>
+      </w:pPr>
+    </w:lvl>
+    <w:lvl w:ilvl="2" w:tplc="0421001B" w:tentative="1">
+      <w:start w:val="1"/>
+      <w:numFmt w:val="lowerRoman"/>
+      <w:lvlText w:val="%3."/>
+      <w:lvlJc w:val="right"/>
+      <w:pPr>
+        <w:ind w:left="2444" w:hanging="180"/>
+      </w:pPr>
+    </w:lvl>
+    <w:lvl w:ilvl="3" w:tplc="0421000F" w:tentative="1">
+      <w:start w:val="1"/>
+      <w:numFmt w:val="decimal"/>
+      <w:lvlText w:val="%4."/>
+      <w:lvlJc w:val="left"/>
+      <w:pPr>
+        <w:ind w:left="3164" w:hanging="360"/>
+      </w:pPr>
+    </w:lvl>
+    <w:lvl w:ilvl="4" w:tplc="04210019" w:tentative="1">
+      <w:start w:val="1"/>
+      <w:numFmt w:val="lowerLetter"/>
+      <w:lvlText w:val="%5."/>
+      <w:lvlJc w:val="left"/>
+      <w:pPr>
+        <w:ind w:left="3884" w:hanging="360"/>
+      </w:pPr>
+    </w:lvl>
+    <w:lvl w:ilvl="5" w:tplc="0421001B" w:tentative="1">
+      <w:start w:val="1"/>
+      <w:numFmt w:val="lowerRoman"/>
+      <w:lvlText w:val="%6."/>
+      <w:lvlJc w:val="right"/>
+      <w:pPr>
+        <w:ind w:left="4604" w:hanging="180"/>
+      </w:pPr>
+    </w:lvl>
+    <w:lvl w:ilvl="6" w:tplc="0421000F" w:tentative="1">
+      <w:start w:val="1"/>
+      <w:numFmt w:val="decimal"/>
+      <w:lvlText w:val="%7."/>
+      <w:lvlJc w:val="left"/>
+      <w:pPr>
+        <w:ind w:left="5324" w:hanging="360"/>
+      </w:pPr>
+    </w:lvl>
+    <w:lvl w:ilvl="7" w:tplc="04210019" w:tentative="1">
+      <w:start w:val="1"/>
+      <w:numFmt w:val="lowerLetter"/>
+      <w:lvlText w:val="%8."/>
+      <w:lvlJc w:val="left"/>
+      <w:pPr>
+        <w:ind w:left="6044" w:hanging="360"/>
+      </w:pPr>
+    </w:lvl>
+    <w:lvl w:ilvl="8" w:tplc="0421001B" w:tentative="1">
+      <w:start w:val="1"/>
+      <w:numFmt w:val="lowerRoman"/>
+      <w:lvlText w:val="%9."/>
+      <w:lvlJc w:val="right"/>
+      <w:pPr>
+        <w:ind w:left="6764" w:hanging="180"/>
+      </w:pPr>
+    </w:lvl>
+  </w:abstractNum>
+  <w:abstractNum w:abstractNumId="3" w15:restartNumberingAfterBreak="0">
     <w:nsid w:val="1E6B1F82"/>
     <w:multiLevelType w:val="hybridMultilevel"/>
     <w:tmpl w:val="AC3E775E"/>
@@ -1129,7 +1928,96 @@
       </w:pPr>
     </w:lvl>
   </w:abstractNum>
-  <w:abstractNum w:abstractNumId="1">
+  <w:abstractNum w:abstractNumId="4" w15:restartNumberingAfterBreak="0">
+    <w:nsid w:val="1E6D609D"/>
+    <w:multiLevelType w:val="hybridMultilevel"/>
+    <w:tmpl w:val="62EEDC3A"/>
+    <w:lvl w:ilvl="0" w:tplc="0570EE2A">
+      <w:start w:val="1"/>
+      <w:numFmt w:val="upperLetter"/>
+      <w:lvlText w:val="%1."/>
+      <w:lvlJc w:val="left"/>
+      <w:pPr>
+        <w:ind w:left="644" w:hanging="360"/>
+      </w:pPr>
+      <w:rPr>
+        <w:rFonts w:hint="default"/>
+      </w:rPr>
+    </w:lvl>
+    <w:lvl w:ilvl="1" w:tplc="04210019" w:tentative="1">
+      <w:start w:val="1"/>
+      <w:numFmt w:val="lowerLetter"/>
+      <w:lvlText w:val="%2."/>
+      <w:lvlJc w:val="left"/>
+      <w:pPr>
+        <w:ind w:left="1364" w:hanging="360"/>
+      </w:pPr>
+    </w:lvl>
+    <w:lvl w:ilvl="2" w:tplc="0421001B" w:tentative="1">
+      <w:start w:val="1"/>
+      <w:numFmt w:val="lowerRoman"/>
+      <w:lvlText w:val="%3."/>
+      <w:lvlJc w:val="right"/>
+      <w:pPr>
+        <w:ind w:left="2084" w:hanging="180"/>
+      </w:pPr>
+    </w:lvl>
+    <w:lvl w:ilvl="3" w:tplc="0421000F" w:tentative="1">
+      <w:start w:val="1"/>
+      <w:numFmt w:val="decimal"/>
+      <w:lvlText w:val="%4."/>
+      <w:lvlJc w:val="left"/>
+      <w:pPr>
+        <w:ind w:left="2804" w:hanging="360"/>
+      </w:pPr>
+    </w:lvl>
+    <w:lvl w:ilvl="4" w:tplc="04210019" w:tentative="1">
+      <w:start w:val="1"/>
+      <w:numFmt w:val="lowerLetter"/>
+      <w:lvlText w:val="%5."/>
+      <w:lvlJc w:val="left"/>
+      <w:pPr>
+        <w:ind w:left="3524" w:hanging="360"/>
+      </w:pPr>
+    </w:lvl>
+    <w:lvl w:ilvl="5" w:tplc="0421001B" w:tentative="1">
+      <w:start w:val="1"/>
+      <w:numFmt w:val="lowerRoman"/>
+      <w:lvlText w:val="%6."/>
+      <w:lvlJc w:val="right"/>
+      <w:pPr>
+        <w:ind w:left="4244" w:hanging="180"/>
+      </w:pPr>
+    </w:lvl>
+    <w:lvl w:ilvl="6" w:tplc="0421000F" w:tentative="1">
+      <w:start w:val="1"/>
+      <w:numFmt w:val="decimal"/>
+      <w:lvlText w:val="%7."/>
+      <w:lvlJc w:val="left"/>
+      <w:pPr>
+        <w:ind w:left="4964" w:hanging="360"/>
+      </w:pPr>
+    </w:lvl>
+    <w:lvl w:ilvl="7" w:tplc="04210019" w:tentative="1">
+      <w:start w:val="1"/>
+      <w:numFmt w:val="lowerLetter"/>
+      <w:lvlText w:val="%8."/>
+      <w:lvlJc w:val="left"/>
+      <w:pPr>
+        <w:ind w:left="5684" w:hanging="360"/>
+      </w:pPr>
+    </w:lvl>
+    <w:lvl w:ilvl="8" w:tplc="0421001B" w:tentative="1">
+      <w:start w:val="1"/>
+      <w:numFmt w:val="lowerRoman"/>
+      <w:lvlText w:val="%9."/>
+      <w:lvlJc w:val="right"/>
+      <w:pPr>
+        <w:ind w:left="6404" w:hanging="180"/>
+      </w:pPr>
+    </w:lvl>
+  </w:abstractNum>
+  <w:abstractNum w:abstractNumId="5" w15:restartNumberingAfterBreak="0">
     <w:nsid w:val="28B737AD"/>
     <w:multiLevelType w:val="hybridMultilevel"/>
     <w:tmpl w:val="9790F698"/>
@@ -1242,7 +2130,7 @@
       </w:rPr>
     </w:lvl>
   </w:abstractNum>
-  <w:abstractNum w:abstractNumId="2">
+  <w:abstractNum w:abstractNumId="6" w15:restartNumberingAfterBreak="0">
     <w:nsid w:val="357165ED"/>
     <w:multiLevelType w:val="hybridMultilevel"/>
     <w:tmpl w:val="FF7CC92E"/>
@@ -1355,7 +2243,7 @@
       </w:rPr>
     </w:lvl>
   </w:abstractNum>
-  <w:abstractNum w:abstractNumId="3">
+  <w:abstractNum w:abstractNumId="7" w15:restartNumberingAfterBreak="0">
     <w:nsid w:val="41505A39"/>
     <w:multiLevelType w:val="hybridMultilevel"/>
     <w:tmpl w:val="96FE071E"/>
@@ -1468,7 +2356,185 @@
       </w:rPr>
     </w:lvl>
   </w:abstractNum>
-  <w:abstractNum w:abstractNumId="4">
+  <w:abstractNum w:abstractNumId="8" w15:restartNumberingAfterBreak="0">
+    <w:nsid w:val="4CD5569A"/>
+    <w:multiLevelType w:val="hybridMultilevel"/>
+    <w:tmpl w:val="2E225236"/>
+    <w:lvl w:ilvl="0" w:tplc="FCF297E2">
+      <w:start w:val="1"/>
+      <w:numFmt w:val="lowerLetter"/>
+      <w:lvlText w:val="%1."/>
+      <w:lvlJc w:val="left"/>
+      <w:pPr>
+        <w:ind w:left="644" w:hanging="360"/>
+      </w:pPr>
+      <w:rPr>
+        <w:rFonts w:hint="default"/>
+      </w:rPr>
+    </w:lvl>
+    <w:lvl w:ilvl="1" w:tplc="04210019" w:tentative="1">
+      <w:start w:val="1"/>
+      <w:numFmt w:val="lowerLetter"/>
+      <w:lvlText w:val="%2."/>
+      <w:lvlJc w:val="left"/>
+      <w:pPr>
+        <w:ind w:left="1364" w:hanging="360"/>
+      </w:pPr>
+    </w:lvl>
+    <w:lvl w:ilvl="2" w:tplc="0421001B" w:tentative="1">
+      <w:start w:val="1"/>
+      <w:numFmt w:val="lowerRoman"/>
+      <w:lvlText w:val="%3."/>
+      <w:lvlJc w:val="right"/>
+      <w:pPr>
+        <w:ind w:left="2084" w:hanging="180"/>
+      </w:pPr>
+    </w:lvl>
+    <w:lvl w:ilvl="3" w:tplc="0421000F" w:tentative="1">
+      <w:start w:val="1"/>
+      <w:numFmt w:val="decimal"/>
+      <w:lvlText w:val="%4."/>
+      <w:lvlJc w:val="left"/>
+      <w:pPr>
+        <w:ind w:left="2804" w:hanging="360"/>
+      </w:pPr>
+    </w:lvl>
+    <w:lvl w:ilvl="4" w:tplc="04210019" w:tentative="1">
+      <w:start w:val="1"/>
+      <w:numFmt w:val="lowerLetter"/>
+      <w:lvlText w:val="%5."/>
+      <w:lvlJc w:val="left"/>
+      <w:pPr>
+        <w:ind w:left="3524" w:hanging="360"/>
+      </w:pPr>
+    </w:lvl>
+    <w:lvl w:ilvl="5" w:tplc="0421001B" w:tentative="1">
+      <w:start w:val="1"/>
+      <w:numFmt w:val="lowerRoman"/>
+      <w:lvlText w:val="%6."/>
+      <w:lvlJc w:val="right"/>
+      <w:pPr>
+        <w:ind w:left="4244" w:hanging="180"/>
+      </w:pPr>
+    </w:lvl>
+    <w:lvl w:ilvl="6" w:tplc="0421000F" w:tentative="1">
+      <w:start w:val="1"/>
+      <w:numFmt w:val="decimal"/>
+      <w:lvlText w:val="%7."/>
+      <w:lvlJc w:val="left"/>
+      <w:pPr>
+        <w:ind w:left="4964" w:hanging="360"/>
+      </w:pPr>
+    </w:lvl>
+    <w:lvl w:ilvl="7" w:tplc="04210019" w:tentative="1">
+      <w:start w:val="1"/>
+      <w:numFmt w:val="lowerLetter"/>
+      <w:lvlText w:val="%8."/>
+      <w:lvlJc w:val="left"/>
+      <w:pPr>
+        <w:ind w:left="5684" w:hanging="360"/>
+      </w:pPr>
+    </w:lvl>
+    <w:lvl w:ilvl="8" w:tplc="0421001B" w:tentative="1">
+      <w:start w:val="1"/>
+      <w:numFmt w:val="lowerRoman"/>
+      <w:lvlText w:val="%9."/>
+      <w:lvlJc w:val="right"/>
+      <w:pPr>
+        <w:ind w:left="6404" w:hanging="180"/>
+      </w:pPr>
+    </w:lvl>
+  </w:abstractNum>
+  <w:abstractNum w:abstractNumId="9" w15:restartNumberingAfterBreak="0">
+    <w:nsid w:val="5B2322C3"/>
+    <w:multiLevelType w:val="hybridMultilevel"/>
+    <w:tmpl w:val="F6B400B6"/>
+    <w:lvl w:ilvl="0" w:tplc="29A60B26">
+      <w:start w:val="1"/>
+      <w:numFmt w:val="lowerLetter"/>
+      <w:lvlText w:val="%1."/>
+      <w:lvlJc w:val="left"/>
+      <w:pPr>
+        <w:ind w:left="644" w:hanging="360"/>
+      </w:pPr>
+      <w:rPr>
+        <w:rFonts w:hint="default"/>
+      </w:rPr>
+    </w:lvl>
+    <w:lvl w:ilvl="1" w:tplc="04210019" w:tentative="1">
+      <w:start w:val="1"/>
+      <w:numFmt w:val="lowerLetter"/>
+      <w:lvlText w:val="%2."/>
+      <w:lvlJc w:val="left"/>
+      <w:pPr>
+        <w:ind w:left="1364" w:hanging="360"/>
+      </w:pPr>
+    </w:lvl>
+    <w:lvl w:ilvl="2" w:tplc="0421001B" w:tentative="1">
+      <w:start w:val="1"/>
+      <w:numFmt w:val="lowerRoman"/>
+      <w:lvlText w:val="%3."/>
+      <w:lvlJc w:val="right"/>
+      <w:pPr>
+        <w:ind w:left="2084" w:hanging="180"/>
+      </w:pPr>
+    </w:lvl>
+    <w:lvl w:ilvl="3" w:tplc="0421000F" w:tentative="1">
+      <w:start w:val="1"/>
+      <w:numFmt w:val="decimal"/>
+      <w:lvlText w:val="%4."/>
+      <w:lvlJc w:val="left"/>
+      <w:pPr>
+        <w:ind w:left="2804" w:hanging="360"/>
+      </w:pPr>
+    </w:lvl>
+    <w:lvl w:ilvl="4" w:tplc="04210019" w:tentative="1">
+      <w:start w:val="1"/>
+      <w:numFmt w:val="lowerLetter"/>
+      <w:lvlText w:val="%5."/>
+      <w:lvlJc w:val="left"/>
+      <w:pPr>
+        <w:ind w:left="3524" w:hanging="360"/>
+      </w:pPr>
+    </w:lvl>
+    <w:lvl w:ilvl="5" w:tplc="0421001B" w:tentative="1">
+      <w:start w:val="1"/>
+      <w:numFmt w:val="lowerRoman"/>
+      <w:lvlText w:val="%6."/>
+      <w:lvlJc w:val="right"/>
+      <w:pPr>
+        <w:ind w:left="4244" w:hanging="180"/>
+      </w:pPr>
+    </w:lvl>
+    <w:lvl w:ilvl="6" w:tplc="0421000F" w:tentative="1">
+      <w:start w:val="1"/>
+      <w:numFmt w:val="decimal"/>
+      <w:lvlText w:val="%7."/>
+      <w:lvlJc w:val="left"/>
+      <w:pPr>
+        <w:ind w:left="4964" w:hanging="360"/>
+      </w:pPr>
+    </w:lvl>
+    <w:lvl w:ilvl="7" w:tplc="04210019" w:tentative="1">
+      <w:start w:val="1"/>
+      <w:numFmt w:val="lowerLetter"/>
+      <w:lvlText w:val="%8."/>
+      <w:lvlJc w:val="left"/>
+      <w:pPr>
+        <w:ind w:left="5684" w:hanging="360"/>
+      </w:pPr>
+    </w:lvl>
+    <w:lvl w:ilvl="8" w:tplc="0421001B" w:tentative="1">
+      <w:start w:val="1"/>
+      <w:numFmt w:val="lowerRoman"/>
+      <w:lvlText w:val="%9."/>
+      <w:lvlJc w:val="right"/>
+      <w:pPr>
+        <w:ind w:left="6404" w:hanging="180"/>
+      </w:pPr>
+    </w:lvl>
+  </w:abstractNum>
+  <w:abstractNum w:abstractNumId="10" w15:restartNumberingAfterBreak="0">
     <w:nsid w:val="623A1002"/>
     <w:multiLevelType w:val="hybridMultilevel"/>
     <w:tmpl w:val="15D25A88"/>
@@ -1557,7 +2623,7 @@
       </w:pPr>
     </w:lvl>
   </w:abstractNum>
-  <w:abstractNum w:abstractNumId="5">
+  <w:abstractNum w:abstractNumId="11" w15:restartNumberingAfterBreak="0">
     <w:nsid w:val="6652306B"/>
     <w:multiLevelType w:val="hybridMultilevel"/>
     <w:tmpl w:val="987C47BE"/>
@@ -1646,7 +2712,7 @@
       </w:pPr>
     </w:lvl>
   </w:abstractNum>
-  <w:abstractNum w:abstractNumId="6">
+  <w:abstractNum w:abstractNumId="12" w15:restartNumberingAfterBreak="0">
     <w:nsid w:val="71727BA1"/>
     <w:multiLevelType w:val="hybridMultilevel"/>
     <w:tmpl w:val="D602B508"/>
@@ -1759,32 +2825,235 @@
       </w:rPr>
     </w:lvl>
   </w:abstractNum>
+  <w:abstractNum w:abstractNumId="13" w15:restartNumberingAfterBreak="0">
+    <w:nsid w:val="76E1614E"/>
+    <w:multiLevelType w:val="hybridMultilevel"/>
+    <w:tmpl w:val="C31C7CF4"/>
+    <w:lvl w:ilvl="0" w:tplc="E63E80BA">
+      <w:start w:val="1"/>
+      <w:numFmt w:val="lowerLetter"/>
+      <w:lvlText w:val="%1."/>
+      <w:lvlJc w:val="left"/>
+      <w:pPr>
+        <w:ind w:left="644" w:hanging="360"/>
+      </w:pPr>
+      <w:rPr>
+        <w:rFonts w:hint="default"/>
+        <w:b w:val="0"/>
+      </w:rPr>
+    </w:lvl>
+    <w:lvl w:ilvl="1" w:tplc="04210019" w:tentative="1">
+      <w:start w:val="1"/>
+      <w:numFmt w:val="lowerLetter"/>
+      <w:lvlText w:val="%2."/>
+      <w:lvlJc w:val="left"/>
+      <w:pPr>
+        <w:ind w:left="1364" w:hanging="360"/>
+      </w:pPr>
+    </w:lvl>
+    <w:lvl w:ilvl="2" w:tplc="0421001B" w:tentative="1">
+      <w:start w:val="1"/>
+      <w:numFmt w:val="lowerRoman"/>
+      <w:lvlText w:val="%3."/>
+      <w:lvlJc w:val="right"/>
+      <w:pPr>
+        <w:ind w:left="2084" w:hanging="180"/>
+      </w:pPr>
+    </w:lvl>
+    <w:lvl w:ilvl="3" w:tplc="0421000F" w:tentative="1">
+      <w:start w:val="1"/>
+      <w:numFmt w:val="decimal"/>
+      <w:lvlText w:val="%4."/>
+      <w:lvlJc w:val="left"/>
+      <w:pPr>
+        <w:ind w:left="2804" w:hanging="360"/>
+      </w:pPr>
+    </w:lvl>
+    <w:lvl w:ilvl="4" w:tplc="04210019" w:tentative="1">
+      <w:start w:val="1"/>
+      <w:numFmt w:val="lowerLetter"/>
+      <w:lvlText w:val="%5."/>
+      <w:lvlJc w:val="left"/>
+      <w:pPr>
+        <w:ind w:left="3524" w:hanging="360"/>
+      </w:pPr>
+    </w:lvl>
+    <w:lvl w:ilvl="5" w:tplc="0421001B" w:tentative="1">
+      <w:start w:val="1"/>
+      <w:numFmt w:val="lowerRoman"/>
+      <w:lvlText w:val="%6."/>
+      <w:lvlJc w:val="right"/>
+      <w:pPr>
+        <w:ind w:left="4244" w:hanging="180"/>
+      </w:pPr>
+    </w:lvl>
+    <w:lvl w:ilvl="6" w:tplc="0421000F" w:tentative="1">
+      <w:start w:val="1"/>
+      <w:numFmt w:val="decimal"/>
+      <w:lvlText w:val="%7."/>
+      <w:lvlJc w:val="left"/>
+      <w:pPr>
+        <w:ind w:left="4964" w:hanging="360"/>
+      </w:pPr>
+    </w:lvl>
+    <w:lvl w:ilvl="7" w:tplc="04210019" w:tentative="1">
+      <w:start w:val="1"/>
+      <w:numFmt w:val="lowerLetter"/>
+      <w:lvlText w:val="%8."/>
+      <w:lvlJc w:val="left"/>
+      <w:pPr>
+        <w:ind w:left="5684" w:hanging="360"/>
+      </w:pPr>
+    </w:lvl>
+    <w:lvl w:ilvl="8" w:tplc="0421001B" w:tentative="1">
+      <w:start w:val="1"/>
+      <w:numFmt w:val="lowerRoman"/>
+      <w:lvlText w:val="%9."/>
+      <w:lvlJc w:val="right"/>
+      <w:pPr>
+        <w:ind w:left="6404" w:hanging="180"/>
+      </w:pPr>
+    </w:lvl>
+  </w:abstractNum>
+  <w:abstractNum w:abstractNumId="14" w15:restartNumberingAfterBreak="0">
+    <w:nsid w:val="7F60478E"/>
+    <w:multiLevelType w:val="hybridMultilevel"/>
+    <w:tmpl w:val="D86E8430"/>
+    <w:lvl w:ilvl="0" w:tplc="68F62918">
+      <w:start w:val="1"/>
+      <w:numFmt w:val="decimal"/>
+      <w:lvlText w:val="%1."/>
+      <w:lvlJc w:val="left"/>
+      <w:pPr>
+        <w:ind w:left="1004" w:hanging="360"/>
+      </w:pPr>
+      <w:rPr>
+        <w:rFonts w:hint="default"/>
+      </w:rPr>
+    </w:lvl>
+    <w:lvl w:ilvl="1" w:tplc="04210019" w:tentative="1">
+      <w:start w:val="1"/>
+      <w:numFmt w:val="lowerLetter"/>
+      <w:lvlText w:val="%2."/>
+      <w:lvlJc w:val="left"/>
+      <w:pPr>
+        <w:ind w:left="1724" w:hanging="360"/>
+      </w:pPr>
+    </w:lvl>
+    <w:lvl w:ilvl="2" w:tplc="0421001B" w:tentative="1">
+      <w:start w:val="1"/>
+      <w:numFmt w:val="lowerRoman"/>
+      <w:lvlText w:val="%3."/>
+      <w:lvlJc w:val="right"/>
+      <w:pPr>
+        <w:ind w:left="2444" w:hanging="180"/>
+      </w:pPr>
+    </w:lvl>
+    <w:lvl w:ilvl="3" w:tplc="0421000F" w:tentative="1">
+      <w:start w:val="1"/>
+      <w:numFmt w:val="decimal"/>
+      <w:lvlText w:val="%4."/>
+      <w:lvlJc w:val="left"/>
+      <w:pPr>
+        <w:ind w:left="3164" w:hanging="360"/>
+      </w:pPr>
+    </w:lvl>
+    <w:lvl w:ilvl="4" w:tplc="04210019" w:tentative="1">
+      <w:start w:val="1"/>
+      <w:numFmt w:val="lowerLetter"/>
+      <w:lvlText w:val="%5."/>
+      <w:lvlJc w:val="left"/>
+      <w:pPr>
+        <w:ind w:left="3884" w:hanging="360"/>
+      </w:pPr>
+    </w:lvl>
+    <w:lvl w:ilvl="5" w:tplc="0421001B" w:tentative="1">
+      <w:start w:val="1"/>
+      <w:numFmt w:val="lowerRoman"/>
+      <w:lvlText w:val="%6."/>
+      <w:lvlJc w:val="right"/>
+      <w:pPr>
+        <w:ind w:left="4604" w:hanging="180"/>
+      </w:pPr>
+    </w:lvl>
+    <w:lvl w:ilvl="6" w:tplc="0421000F" w:tentative="1">
+      <w:start w:val="1"/>
+      <w:numFmt w:val="decimal"/>
+      <w:lvlText w:val="%7."/>
+      <w:lvlJc w:val="left"/>
+      <w:pPr>
+        <w:ind w:left="5324" w:hanging="360"/>
+      </w:pPr>
+    </w:lvl>
+    <w:lvl w:ilvl="7" w:tplc="04210019" w:tentative="1">
+      <w:start w:val="1"/>
+      <w:numFmt w:val="lowerLetter"/>
+      <w:lvlText w:val="%8."/>
+      <w:lvlJc w:val="left"/>
+      <w:pPr>
+        <w:ind w:left="6044" w:hanging="360"/>
+      </w:pPr>
+    </w:lvl>
+    <w:lvl w:ilvl="8" w:tplc="0421001B" w:tentative="1">
+      <w:start w:val="1"/>
+      <w:numFmt w:val="lowerRoman"/>
+      <w:lvlText w:val="%9."/>
+      <w:lvlJc w:val="right"/>
+      <w:pPr>
+        <w:ind w:left="6764" w:hanging="180"/>
+      </w:pPr>
+    </w:lvl>
+  </w:abstractNum>
   <w:num w:numId="1">
+    <w:abstractNumId w:val="11"/>
+  </w:num>
+  <w:num w:numId="2">
+    <w:abstractNumId w:val="3"/>
+  </w:num>
+  <w:num w:numId="3">
+    <w:abstractNumId w:val="10"/>
+  </w:num>
+  <w:num w:numId="4">
     <w:abstractNumId w:val="5"/>
   </w:num>
-  <w:num w:numId="2">
+  <w:num w:numId="5">
+    <w:abstractNumId w:val="12"/>
+  </w:num>
+  <w:num w:numId="6">
+    <w:abstractNumId w:val="6"/>
+  </w:num>
+  <w:num w:numId="7">
+    <w:abstractNumId w:val="7"/>
+  </w:num>
+  <w:num w:numId="8">
+    <w:abstractNumId w:val="13"/>
+  </w:num>
+  <w:num w:numId="9">
     <w:abstractNumId w:val="0"/>
   </w:num>
-  <w:num w:numId="3">
+  <w:num w:numId="10">
+    <w:abstractNumId w:val="9"/>
+  </w:num>
+  <w:num w:numId="11">
+    <w:abstractNumId w:val="8"/>
+  </w:num>
+  <w:num w:numId="12">
     <w:abstractNumId w:val="4"/>
   </w:num>
-  <w:num w:numId="4">
-    <w:abstractNumId w:val="1"/>
-  </w:num>
-  <w:num w:numId="5">
-    <w:abstractNumId w:val="6"/>
-  </w:num>
-  <w:num w:numId="6">
+  <w:num w:numId="13">
     <w:abstractNumId w:val="2"/>
   </w:num>
-  <w:num w:numId="7">
-    <w:abstractNumId w:val="3"/>
+  <w:num w:numId="14">
+    <w:abstractNumId w:val="14"/>
+  </w:num>
+  <w:num w:numId="15">
+    <w:abstractNumId w:val="1"/>
   </w:num>
 </w:numbering>
 </file>
 
 <file path=word/styles.xml><?xml version="1.0" encoding="utf-8"?>
-<w:styles xmlns:mc="http://schemas.openxmlformats.org/markup-compatibility/2006" xmlns:r="http://schemas.openxmlformats.org/officeDocument/2006/relationships" xmlns:w="http://schemas.openxmlformats.org/wordprocessingml/2006/main" xmlns:w14="http://schemas.microsoft.com/office/word/2010/wordml" xmlns:w15="http://schemas.microsoft.com/office/word/2012/wordml" mc:Ignorable="w14 w15">
+<w:styles xmlns:mc="http://schemas.openxmlformats.org/markup-compatibility/2006" xmlns:r="http://schemas.openxmlformats.org/officeDocument/2006/relationships" xmlns:w="http://schemas.openxmlformats.org/wordprocessingml/2006/main" xmlns:w14="http://schemas.microsoft.com/office/word/2010/wordml" xmlns:w15="http://schemas.microsoft.com/office/word/2012/wordml" xmlns:w16se="http://schemas.microsoft.com/office/word/2015/wordml/symex" mc:Ignorable="w14 w15 w16se">
   <w:docDefaults>
     <w:rPrDefault>
       <w:rPr>
@@ -1800,7 +3069,7 @@
       </w:pPr>
     </w:pPrDefault>
   </w:docDefaults>
-  <w:latentStyles w:defLockedState="0" w:defUIPriority="99" w:defSemiHidden="0" w:defUnhideWhenUsed="0" w:defQFormat="0" w:count="371">
+  <w:latentStyles w:defLockedState="0" w:defUIPriority="99" w:defSemiHidden="0" w:defUnhideWhenUsed="0" w:defQFormat="0" w:count="372">
     <w:lsdException w:name="Normal" w:uiPriority="0" w:qFormat="1"/>
     <w:lsdException w:name="heading 1" w:uiPriority="9" w:qFormat="1"/>
     <w:lsdException w:name="heading 2" w:semiHidden="1" w:uiPriority="9" w:unhideWhenUsed="1" w:qFormat="1"/>
@@ -1906,7 +3175,6 @@
     <w:lsdException w:name="HTML Sample" w:semiHidden="1" w:unhideWhenUsed="1"/>
     <w:lsdException w:name="HTML Typewriter" w:semiHidden="1" w:unhideWhenUsed="1"/>
     <w:lsdException w:name="HTML Variable" w:semiHidden="1" w:unhideWhenUsed="1"/>
-    <w:lsdException w:name="Normal Table" w:semiHidden="1" w:unhideWhenUsed="1"/>
     <w:lsdException w:name="annotation subject" w:semiHidden="1" w:unhideWhenUsed="1"/>
     <w:lsdException w:name="No List" w:semiHidden="1" w:unhideWhenUsed="1"/>
     <w:lsdException w:name="Outline List 1" w:semiHidden="1" w:unhideWhenUsed="1"/>
@@ -1953,10 +3221,8 @@
     <w:lsdException w:name="Table Subtle 2" w:semiHidden="1" w:unhideWhenUsed="1"/>
     <w:lsdException w:name="Table Web 1" w:semiHidden="1" w:unhideWhenUsed="1"/>
     <w:lsdException w:name="Table Web 2" w:semiHidden="1" w:unhideWhenUsed="1"/>
-    <w:lsdException w:name="Table Web 3" w:semiHidden="1" w:unhideWhenUsed="1"/>
     <w:lsdException w:name="Balloon Text" w:semiHidden="1" w:unhideWhenUsed="1"/>
     <w:lsdException w:name="Table Grid" w:uiPriority="39"/>
-    <w:lsdException w:name="Table Theme" w:semiHidden="1" w:unhideWhenUsed="1"/>
     <w:lsdException w:name="Placeholder Text" w:semiHidden="1"/>
     <w:lsdException w:name="No Spacing" w:uiPriority="1" w:qFormat="1"/>
     <w:lsdException w:name="Light Shading" w:uiPriority="60"/>
@@ -2172,6 +3438,7 @@
     <w:lsdException w:name="List Table 5 Dark Accent 6" w:uiPriority="50"/>
     <w:lsdException w:name="List Table 6 Colorful Accent 6" w:uiPriority="51"/>
     <w:lsdException w:name="List Table 7 Colorful Accent 6" w:uiPriority="52"/>
+    <w:lsdException w:name="Mention" w:semiHidden="1" w:unhideWhenUsed="1"/>
   </w:latentStyles>
   <w:style w:type="paragraph" w:default="1" w:styleId="Normal">
     <w:name w:val="Normal"/>
@@ -2550,4 +3817,16 @@
     </a:ext>
   </a:extLst>
 </a:theme>
+</file>
+
+<file path=customXml/item1.xml><?xml version="1.0" encoding="utf-8"?>
+<b:Sources xmlns:b="http://schemas.openxmlformats.org/officeDocument/2006/bibliography" xmlns="http://schemas.openxmlformats.org/officeDocument/2006/bibliography" SelectedStyle="\APASixthEditionOfficeOnline.xsl" StyleName="APA" Version="6"/>
+</file>
+
+<file path=customXml/itemProps1.xml><?xml version="1.0" encoding="utf-8"?>
+<ds:datastoreItem xmlns:ds="http://schemas.openxmlformats.org/officeDocument/2006/customXml" ds:itemID="{DC518B3D-1ECF-4827-8513-BBC471142A2C}">
+  <ds:schemaRefs>
+    <ds:schemaRef ds:uri="http://schemas.openxmlformats.org/officeDocument/2006/bibliography"/>
+  </ds:schemaRefs>
+</ds:datastoreItem>
 </file>
</xml_diff>